<commit_message>
Minor touch ups in *.docx file
</commit_message>
<xml_diff>
--- a/report/ETo-report.docx
+++ b/report/ETo-report.docx
@@ -2636,21 +2636,8 @@
           <w:numId w:val="2"/>
         </w:numPr>
       </w:pPr>
-      <w:proofErr w:type="spellStart"/>
-      <w:r>
-        <w:t>Эвапотранспирация</w:t>
-      </w:r>
-      <w:proofErr w:type="spellEnd"/>
-      <w:r>
-        <w:t xml:space="preserve"> </w:t>
-      </w:r>
-      <w:proofErr w:type="spellStart"/>
-      <w:r>
-        <w:t>нима</w:t>
-      </w:r>
-      <w:proofErr w:type="spellEnd"/>
-      <w:r>
-        <w:t>?</w:t>
+      <w:r>
+        <w:t>Эвапотранспирация нима?</w:t>
       </w:r>
     </w:p>
     <w:p>
@@ -2661,27 +2648,9 @@
           <w:numId w:val="2"/>
         </w:numPr>
       </w:pPr>
-      <w:proofErr w:type="spellStart"/>
-      <w:r>
-        <w:t>Иқлим</w:t>
-      </w:r>
-      <w:proofErr w:type="spellEnd"/>
-      <w:r>
-        <w:t xml:space="preserve"> </w:t>
-      </w:r>
-      <w:proofErr w:type="spellStart"/>
-      <w:r>
-        <w:t>маълумотларини</w:t>
-      </w:r>
-      <w:proofErr w:type="spellEnd"/>
-      <w:r>
-        <w:t xml:space="preserve"> </w:t>
-      </w:r>
-      <w:proofErr w:type="spellStart"/>
-      <w:r>
-        <w:t>йиғиш</w:t>
-      </w:r>
-      <w:proofErr w:type="spellEnd"/>
+      <w:r>
+        <w:t>Иқлим маълумотларини йиғиш</w:t>
+      </w:r>
     </w:p>
     <w:p>
       <w:pPr>
@@ -2719,29 +2688,8 @@
         <w:t>Маълумотларни</w:t>
       </w:r>
       <w:r>
-        <w:t xml:space="preserve"> </w:t>
-      </w:r>
-      <w:proofErr w:type="spellStart"/>
-      <w:r>
-        <w:t>таҳлил</w:t>
-      </w:r>
-      <w:proofErr w:type="spellEnd"/>
-      <w:r>
-        <w:t xml:space="preserve"> </w:t>
-      </w:r>
-      <w:proofErr w:type="spellStart"/>
-      <w:r>
-        <w:t>қилиш</w:t>
-      </w:r>
-      <w:proofErr w:type="spellEnd"/>
-      <w:r>
-        <w:t xml:space="preserve"> </w:t>
-      </w:r>
-      <w:proofErr w:type="spellStart"/>
-      <w:r>
-        <w:t>жараёни</w:t>
-      </w:r>
-      <w:proofErr w:type="spellEnd"/>
+        <w:t xml:space="preserve"> таҳлил қилиш жараёни</w:t>
+      </w:r>
     </w:p>
     <w:p>
       <w:pPr>
@@ -2958,7 +2906,39 @@
           <w:szCs w:val="28"/>
           <w:lang w:val="uz-Cyrl-UZ"/>
         </w:rPr>
-        <w:t>Лойиханинг ушбу, 2-нашрида, биринчи нашрда</w:t>
+        <w:t xml:space="preserve">Лойиханинг ушбу, </w:t>
+      </w:r>
+      <w:r>
+        <w:rPr>
+          <w:sz w:val="28"/>
+          <w:szCs w:val="28"/>
+          <w:lang w:val="uz-Cyrl-UZ"/>
+        </w:rPr>
+        <w:t>3</w:t>
+      </w:r>
+      <w:r>
+        <w:rPr>
+          <w:sz w:val="28"/>
+          <w:szCs w:val="28"/>
+          <w:lang w:val="uz-Cyrl-UZ"/>
+        </w:rPr>
+        <w:t xml:space="preserve">-нашрида, </w:t>
+      </w:r>
+      <w:r>
+        <w:rPr>
+          <w:sz w:val="28"/>
+          <w:szCs w:val="28"/>
+          <w:lang w:val="uz-Cyrl-UZ"/>
+        </w:rPr>
+        <w:t xml:space="preserve">олдинги </w:t>
+      </w:r>
+      <w:r>
+        <w:rPr>
+          <w:sz w:val="28"/>
+          <w:szCs w:val="28"/>
+          <w:lang w:val="uz-Cyrl-UZ"/>
+        </w:rPr>
+        <w:t>нашрда</w:t>
       </w:r>
       <w:r>
         <w:rPr>
@@ -4627,34 +4607,16 @@
         </w:rPr>
         <w:t xml:space="preserve"> саҳифасида чоп қилинди: </w:t>
       </w:r>
-      <w:r>
-        <w:fldChar w:fldCharType="begin"/>
-      </w:r>
-      <w:r>
-        <w:rPr>
-          <w:lang w:val="uz-Cyrl-UZ"/>
-        </w:rPr>
-        <w:instrText xml:space="preserve"> HYPERLINK "https://youtu.be/3c6CI07YF9E" </w:instrText>
-      </w:r>
-      <w:r>
-        <w:fldChar w:fldCharType="separate"/>
-      </w:r>
-      <w:r>
-        <w:rPr>
-          <w:rStyle w:val="Hyperlink"/>
-          <w:color w:val="4472C4" w:themeColor="accent1"/>
-          <w:lang w:val="uz-Cyrl-UZ"/>
-        </w:rPr>
-        <w:t>https://youtu.be/3c6CI07YF9E</w:t>
-      </w:r>
-      <w:r>
-        <w:rPr>
-          <w:rStyle w:val="Hyperlink"/>
-          <w:color w:val="4472C4" w:themeColor="accent1"/>
-          <w:lang w:val="uz-Cyrl-UZ"/>
-        </w:rPr>
-        <w:fldChar w:fldCharType="end"/>
-      </w:r>
+      <w:hyperlink r:id="rId18" w:history="1">
+        <w:r>
+          <w:rPr>
+            <w:rStyle w:val="Hyperlink"/>
+            <w:color w:val="4472C4" w:themeColor="accent1"/>
+            <w:lang w:val="uz-Cyrl-UZ"/>
+          </w:rPr>
+          <w:t>https://youtu.be/3c6CI07YF9E</w:t>
+        </w:r>
+      </w:hyperlink>
     </w:p>
     <w:p>
       <w:pPr>
@@ -4776,7 +4738,7 @@
         </w:rPr>
         <w:t xml:space="preserve"> </w:t>
       </w:r>
-      <w:hyperlink r:id="rId18" w:history="1">
+      <w:hyperlink r:id="rId19" w:history="1">
         <w:r>
           <w:rPr>
             <w:rStyle w:val="Hyperlink"/>
@@ -4980,7 +4942,7 @@
                     <pic:cNvPicPr/>
                   </pic:nvPicPr>
                   <pic:blipFill>
-                    <a:blip r:embed="rId19"/>
+                    <a:blip r:embed="rId20"/>
                     <a:stretch>
                       <a:fillRect/>
                     </a:stretch>
@@ -5030,6 +4992,7 @@
       <w:r>
         <w:rPr>
           <w:rStyle w:val="Emphasis"/>
+          <w:lang w:val="uz-Cyrl-UZ"/>
         </w:rPr>
         <w:t>Excel</w:t>
       </w:r>
@@ -5048,6 +5011,7 @@
       <w:r>
         <w:rPr>
           <w:rStyle w:val="Emphasis"/>
+          <w:lang w:val="uz-Cyrl-UZ"/>
         </w:rPr>
         <w:t>Power Pivot</w:t>
       </w:r>
@@ -5126,32 +5090,15 @@
         </w:rPr>
         <w:t xml:space="preserve"> дасутрни ҳам, </w:t>
       </w:r>
-      <w:r>
-        <w:fldChar w:fldCharType="begin"/>
-      </w:r>
-      <w:r>
-        <w:rPr>
-          <w:lang w:val="uz-Cyrl-UZ"/>
-        </w:rPr>
-        <w:instrText xml:space="preserve"> HYPERLINK "https://github.com/sherzodr/agriclimuz" </w:instrText>
-      </w:r>
-      <w:r>
-        <w:fldChar w:fldCharType="separate"/>
-      </w:r>
-      <w:r>
-        <w:rPr>
-          <w:rStyle w:val="Hyperlink"/>
-          <w:lang w:val="uz-Cyrl-UZ"/>
-        </w:rPr>
-        <w:t>https://github.com/sherzodr/agriclimuz</w:t>
-      </w:r>
-      <w:r>
-        <w:rPr>
-          <w:rStyle w:val="Hyperlink"/>
-          <w:lang w:val="uz-Cyrl-UZ"/>
-        </w:rPr>
-        <w:fldChar w:fldCharType="end"/>
-      </w:r>
+      <w:hyperlink r:id="rId21" w:history="1">
+        <w:r>
+          <w:rPr>
+            <w:rStyle w:val="Hyperlink"/>
+            <w:lang w:val="uz-Cyrl-UZ"/>
+          </w:rPr>
+          <w:t>https://github.com/sherzodr/agriclimuz</w:t>
+        </w:r>
+      </w:hyperlink>
       <w:r>
         <w:rPr>
           <w:lang w:val="uz-Cyrl-UZ"/>
@@ -5669,7 +5616,7 @@
                     </pic:cNvPicPr>
                   </pic:nvPicPr>
                   <pic:blipFill>
-                    <a:blip r:embed="rId20">
+                    <a:blip r:embed="rId22">
                       <a:extLst>
                         <a:ext uri="{28A0092B-C50C-407E-A947-70E740481C1C}">
                           <a14:useLocalDpi xmlns:a14="http://schemas.microsoft.com/office/drawing/2010/main" val="0"/>
@@ -5906,7 +5853,7 @@
                     </pic:cNvPicPr>
                   </pic:nvPicPr>
                   <pic:blipFill>
-                    <a:blip r:embed="rId21">
+                    <a:blip r:embed="rId23">
                       <a:extLst>
                         <a:ext uri="{28A0092B-C50C-407E-A947-70E740481C1C}">
                           <a14:useLocalDpi xmlns:a14="http://schemas.microsoft.com/office/drawing/2010/main" val="0"/>
@@ -6004,7 +5951,7 @@
                     </pic:cNvPicPr>
                   </pic:nvPicPr>
                   <pic:blipFill>
-                    <a:blip r:embed="rId22">
+                    <a:blip r:embed="rId24">
                       <a:extLst>
                         <a:ext uri="{28A0092B-C50C-407E-A947-70E740481C1C}">
                           <a14:useLocalDpi xmlns:a14="http://schemas.microsoft.com/office/drawing/2010/main" val="0"/>
@@ -6108,7 +6055,7 @@
                     </pic:cNvPicPr>
                   </pic:nvPicPr>
                   <pic:blipFill>
-                    <a:blip r:embed="rId23">
+                    <a:blip r:embed="rId25">
                       <a:extLst>
                         <a:ext uri="{28A0092B-C50C-407E-A947-70E740481C1C}">
                           <a14:useLocalDpi xmlns:a14="http://schemas.microsoft.com/office/drawing/2010/main" val="0"/>
@@ -9371,7 +9318,6 @@
                 <w:szCs w:val="28"/>
               </w:rPr>
             </w:pPr>
-            <w:proofErr w:type="spellStart"/>
             <w:r>
               <w:rPr>
                 <w:rFonts w:ascii="Calibri" w:hAnsi="Calibri" w:cs="Calibri"/>
@@ -9381,7 +9327,6 @@
               </w:rPr>
               <w:t>Хоразм</w:t>
             </w:r>
-            <w:proofErr w:type="spellEnd"/>
           </w:p>
         </w:tc>
         <w:tc>
@@ -9719,7 +9664,6 @@
                 <w:szCs w:val="22"/>
               </w:rPr>
             </w:pPr>
-            <w:proofErr w:type="spellStart"/>
             <w:r>
               <w:rPr>
                 <w:rFonts w:ascii="Calibri" w:hAnsi="Calibri" w:cs="Calibri"/>
@@ -9729,7 +9673,6 @@
               </w:rPr>
               <w:t>Анд</w:t>
             </w:r>
-            <w:proofErr w:type="spellEnd"/>
           </w:p>
         </w:tc>
         <w:tc>
@@ -9748,7 +9691,6 @@
                 <w:szCs w:val="22"/>
               </w:rPr>
             </w:pPr>
-            <w:proofErr w:type="spellStart"/>
             <w:r>
               <w:rPr>
                 <w:rFonts w:ascii="Calibri" w:hAnsi="Calibri" w:cs="Calibri"/>
@@ -9758,7 +9700,6 @@
               </w:rPr>
               <w:t>Бух</w:t>
             </w:r>
-            <w:proofErr w:type="spellEnd"/>
           </w:p>
         </w:tc>
         <w:tc>
@@ -9777,7 +9718,6 @@
                 <w:szCs w:val="22"/>
               </w:rPr>
             </w:pPr>
-            <w:proofErr w:type="spellStart"/>
             <w:r>
               <w:rPr>
                 <w:rFonts w:ascii="Calibri" w:hAnsi="Calibri" w:cs="Calibri"/>
@@ -9787,7 +9727,6 @@
               </w:rPr>
               <w:t>Фар</w:t>
             </w:r>
-            <w:proofErr w:type="spellEnd"/>
           </w:p>
         </w:tc>
         <w:tc>
@@ -9806,7 +9745,6 @@
                 <w:szCs w:val="22"/>
               </w:rPr>
             </w:pPr>
-            <w:proofErr w:type="spellStart"/>
             <w:r>
               <w:rPr>
                 <w:rFonts w:ascii="Calibri" w:hAnsi="Calibri" w:cs="Calibri"/>
@@ -9816,7 +9754,6 @@
               </w:rPr>
               <w:t>Жиз</w:t>
             </w:r>
-            <w:proofErr w:type="spellEnd"/>
           </w:p>
         </w:tc>
         <w:tc>
@@ -9835,7 +9772,6 @@
                 <w:szCs w:val="22"/>
               </w:rPr>
             </w:pPr>
-            <w:proofErr w:type="spellStart"/>
             <w:r>
               <w:rPr>
                 <w:rFonts w:ascii="Calibri" w:hAnsi="Calibri" w:cs="Calibri"/>
@@ -9845,7 +9781,6 @@
               </w:rPr>
               <w:t>Нам</w:t>
             </w:r>
-            <w:proofErr w:type="spellEnd"/>
           </w:p>
         </w:tc>
         <w:tc>
@@ -9864,7 +9799,6 @@
                 <w:szCs w:val="22"/>
               </w:rPr>
             </w:pPr>
-            <w:proofErr w:type="spellStart"/>
             <w:r>
               <w:rPr>
                 <w:rFonts w:ascii="Calibri" w:hAnsi="Calibri" w:cs="Calibri"/>
@@ -9874,7 +9808,6 @@
               </w:rPr>
               <w:t>Нав</w:t>
             </w:r>
-            <w:proofErr w:type="spellEnd"/>
           </w:p>
         </w:tc>
         <w:tc>
@@ -9893,7 +9826,6 @@
                 <w:szCs w:val="22"/>
               </w:rPr>
             </w:pPr>
-            <w:proofErr w:type="spellStart"/>
             <w:r>
               <w:rPr>
                 <w:rFonts w:ascii="Calibri" w:hAnsi="Calibri" w:cs="Calibri"/>
@@ -9903,7 +9835,6 @@
               </w:rPr>
               <w:t>Қаш</w:t>
             </w:r>
-            <w:proofErr w:type="spellEnd"/>
           </w:p>
         </w:tc>
         <w:tc>
@@ -9922,7 +9853,6 @@
                 <w:szCs w:val="22"/>
               </w:rPr>
             </w:pPr>
-            <w:proofErr w:type="spellStart"/>
             <w:r>
               <w:rPr>
                 <w:rFonts w:ascii="Calibri" w:hAnsi="Calibri" w:cs="Calibri"/>
@@ -9932,7 +9862,6 @@
               </w:rPr>
               <w:t>Сам</w:t>
             </w:r>
-            <w:proofErr w:type="spellEnd"/>
           </w:p>
         </w:tc>
         <w:tc>
@@ -9951,7 +9880,6 @@
                 <w:szCs w:val="22"/>
               </w:rPr>
             </w:pPr>
-            <w:proofErr w:type="spellStart"/>
             <w:r>
               <w:rPr>
                 <w:rFonts w:ascii="Calibri" w:hAnsi="Calibri" w:cs="Calibri"/>
@@ -9961,7 +9889,6 @@
               </w:rPr>
               <w:t>Сир</w:t>
             </w:r>
-            <w:proofErr w:type="spellEnd"/>
           </w:p>
         </w:tc>
         <w:tc>
@@ -9980,7 +9907,6 @@
                 <w:szCs w:val="22"/>
               </w:rPr>
             </w:pPr>
-            <w:proofErr w:type="spellStart"/>
             <w:r>
               <w:rPr>
                 <w:rFonts w:ascii="Calibri" w:hAnsi="Calibri" w:cs="Calibri"/>
@@ -9990,7 +9916,6 @@
               </w:rPr>
               <w:t>Сур</w:t>
             </w:r>
-            <w:proofErr w:type="spellEnd"/>
           </w:p>
         </w:tc>
         <w:tc>
@@ -10009,7 +9934,6 @@
                 <w:szCs w:val="22"/>
               </w:rPr>
             </w:pPr>
-            <w:proofErr w:type="spellStart"/>
             <w:r>
               <w:rPr>
                 <w:rFonts w:ascii="Calibri" w:hAnsi="Calibri" w:cs="Calibri"/>
@@ -10019,7 +9943,6 @@
               </w:rPr>
               <w:t>Тош</w:t>
             </w:r>
-            <w:proofErr w:type="spellEnd"/>
           </w:p>
         </w:tc>
         <w:tc>
@@ -10038,7 +9961,6 @@
                 <w:szCs w:val="22"/>
               </w:rPr>
             </w:pPr>
-            <w:proofErr w:type="spellStart"/>
             <w:r>
               <w:rPr>
                 <w:rFonts w:ascii="Calibri" w:hAnsi="Calibri" w:cs="Calibri"/>
@@ -10048,7 +9970,6 @@
               </w:rPr>
               <w:t>Хор</w:t>
             </w:r>
-            <w:proofErr w:type="spellEnd"/>
           </w:p>
         </w:tc>
       </w:tr>
@@ -10073,7 +9994,6 @@
                 <w:szCs w:val="22"/>
               </w:rPr>
             </w:pPr>
-            <w:proofErr w:type="spellStart"/>
             <w:r>
               <w:rPr>
                 <w:rFonts w:ascii="Calibri" w:hAnsi="Calibri" w:cs="Calibri"/>
@@ -10082,7 +10002,6 @@
               </w:rPr>
               <w:t>Март</w:t>
             </w:r>
-            <w:proofErr w:type="spellEnd"/>
           </w:p>
         </w:tc>
         <w:tc>
@@ -11039,7 +10958,6 @@
                 <w:szCs w:val="22"/>
               </w:rPr>
             </w:pPr>
-            <w:proofErr w:type="spellStart"/>
             <w:r>
               <w:rPr>
                 <w:rFonts w:ascii="Calibri" w:hAnsi="Calibri" w:cs="Calibri"/>
@@ -11048,7 +10966,6 @@
               </w:rPr>
               <w:t>Апрель</w:t>
             </w:r>
-            <w:proofErr w:type="spellEnd"/>
           </w:p>
         </w:tc>
         <w:tc>
@@ -12970,7 +12887,6 @@
                 <w:szCs w:val="22"/>
               </w:rPr>
             </w:pPr>
-            <w:proofErr w:type="spellStart"/>
             <w:r>
               <w:rPr>
                 <w:rFonts w:ascii="Calibri" w:hAnsi="Calibri" w:cs="Calibri"/>
@@ -12979,7 +12895,6 @@
               </w:rPr>
               <w:t>Июнь</w:t>
             </w:r>
-            <w:proofErr w:type="spellEnd"/>
           </w:p>
         </w:tc>
         <w:tc>
@@ -13937,7 +13852,6 @@
                 <w:szCs w:val="22"/>
               </w:rPr>
             </w:pPr>
-            <w:proofErr w:type="spellStart"/>
             <w:r>
               <w:rPr>
                 <w:rFonts w:ascii="Calibri" w:hAnsi="Calibri" w:cs="Calibri"/>
@@ -13946,7 +13860,6 @@
               </w:rPr>
               <w:t>Июль</w:t>
             </w:r>
-            <w:proofErr w:type="spellEnd"/>
           </w:p>
         </w:tc>
         <w:tc>
@@ -14903,7 +14816,6 @@
                 <w:szCs w:val="22"/>
               </w:rPr>
             </w:pPr>
-            <w:proofErr w:type="spellStart"/>
             <w:r>
               <w:rPr>
                 <w:rFonts w:ascii="Calibri" w:hAnsi="Calibri" w:cs="Calibri"/>
@@ -14912,7 +14824,6 @@
               </w:rPr>
               <w:t>Август</w:t>
             </w:r>
-            <w:proofErr w:type="spellEnd"/>
           </w:p>
         </w:tc>
         <w:tc>
@@ -15870,7 +15781,6 @@
                 <w:szCs w:val="22"/>
               </w:rPr>
             </w:pPr>
-            <w:proofErr w:type="spellStart"/>
             <w:r>
               <w:rPr>
                 <w:rFonts w:ascii="Calibri" w:hAnsi="Calibri" w:cs="Calibri"/>
@@ -15879,7 +15789,6 @@
               </w:rPr>
               <w:t>Сентябрь</w:t>
             </w:r>
-            <w:proofErr w:type="spellEnd"/>
           </w:p>
         </w:tc>
         <w:tc>
@@ -16836,7 +16745,6 @@
                 <w:szCs w:val="22"/>
               </w:rPr>
             </w:pPr>
-            <w:proofErr w:type="spellStart"/>
             <w:r>
               <w:rPr>
                 <w:rFonts w:ascii="Calibri" w:hAnsi="Calibri" w:cs="Calibri"/>
@@ -16845,7 +16753,6 @@
               </w:rPr>
               <w:t>Октябрь</w:t>
             </w:r>
-            <w:proofErr w:type="spellEnd"/>
           </w:p>
         </w:tc>
         <w:tc>
@@ -17846,7 +17753,7 @@
                     </pic:cNvPicPr>
                   </pic:nvPicPr>
                   <pic:blipFill>
-                    <a:blip r:embed="rId24">
+                    <a:blip r:embed="rId26">
                       <a:extLst>
                         <a:ext uri="{28A0092B-C50C-407E-A947-70E740481C1C}">
                           <a14:useLocalDpi xmlns:a14="http://schemas.microsoft.com/office/drawing/2010/main" val="0"/>
@@ -19969,7 +19876,7 @@
                     </pic:cNvPicPr>
                   </pic:nvPicPr>
                   <pic:blipFill>
-                    <a:blip r:embed="rId25">
+                    <a:blip r:embed="rId27">
                       <a:extLst>
                         <a:ext uri="{28A0092B-C50C-407E-A947-70E740481C1C}">
                           <a14:useLocalDpi xmlns:a14="http://schemas.microsoft.com/office/drawing/2010/main" val="0"/>
@@ -20057,7 +19964,7 @@
                     </pic:cNvPicPr>
                   </pic:nvPicPr>
                   <pic:blipFill>
-                    <a:blip r:embed="rId26">
+                    <a:blip r:embed="rId28">
                       <a:extLst>
                         <a:ext uri="{28A0092B-C50C-407E-A947-70E740481C1C}">
                           <a14:useLocalDpi xmlns:a14="http://schemas.microsoft.com/office/drawing/2010/main" val="0"/>
@@ -22768,7 +22675,7 @@
                     </pic:cNvPicPr>
                   </pic:nvPicPr>
                   <pic:blipFill>
-                    <a:blip r:embed="rId27">
+                    <a:blip r:embed="rId29">
                       <a:extLst>
                         <a:ext uri="{28A0092B-C50C-407E-A947-70E740481C1C}">
                           <a14:useLocalDpi xmlns:a14="http://schemas.microsoft.com/office/drawing/2010/main" val="0"/>
@@ -22856,7 +22763,7 @@
                     </pic:cNvPicPr>
                   </pic:nvPicPr>
                   <pic:blipFill>
-                    <a:blip r:embed="rId28">
+                    <a:blip r:embed="rId30">
                       <a:extLst>
                         <a:ext uri="{28A0092B-C50C-407E-A947-70E740481C1C}">
                           <a14:useLocalDpi xmlns:a14="http://schemas.microsoft.com/office/drawing/2010/main" val="0"/>
@@ -25531,7 +25438,7 @@
                     </pic:cNvPicPr>
                   </pic:nvPicPr>
                   <pic:blipFill>
-                    <a:blip r:embed="rId29">
+                    <a:blip r:embed="rId31">
                       <a:extLst>
                         <a:ext uri="{28A0092B-C50C-407E-A947-70E740481C1C}">
                           <a14:useLocalDpi xmlns:a14="http://schemas.microsoft.com/office/drawing/2010/main" val="0"/>
@@ -25606,7 +25513,7 @@
                     </pic:cNvPicPr>
                   </pic:nvPicPr>
                   <pic:blipFill>
-                    <a:blip r:embed="rId30">
+                    <a:blip r:embed="rId32">
                       <a:extLst>
                         <a:ext uri="{28A0092B-C50C-407E-A947-70E740481C1C}">
                           <a14:useLocalDpi xmlns:a14="http://schemas.microsoft.com/office/drawing/2010/main" val="0"/>
@@ -27953,7 +27860,7 @@
             <wp:cNvGraphicFramePr/>
             <a:graphic xmlns:a="http://schemas.openxmlformats.org/drawingml/2006/main">
               <a:graphicData uri="http://schemas.openxmlformats.org/drawingml/2006/chart">
-                <c:chart xmlns:c="http://schemas.openxmlformats.org/drawingml/2006/chart" xmlns:r="http://schemas.openxmlformats.org/officeDocument/2006/relationships" r:id="rId31"/>
+                <c:chart xmlns:c="http://schemas.openxmlformats.org/drawingml/2006/chart" xmlns:r="http://schemas.openxmlformats.org/officeDocument/2006/relationships" r:id="rId33"/>
               </a:graphicData>
             </a:graphic>
           </wp:inline>
@@ -28014,7 +27921,7 @@
                     </pic:cNvPicPr>
                   </pic:nvPicPr>
                   <pic:blipFill>
-                    <a:blip r:embed="rId32">
+                    <a:blip r:embed="rId34">
                       <a:extLst>
                         <a:ext uri="{28A0092B-C50C-407E-A947-70E740481C1C}">
                           <a14:useLocalDpi xmlns:a14="http://schemas.microsoft.com/office/drawing/2010/main" val="0"/>
@@ -28131,7 +28038,7 @@
                     </pic:cNvPicPr>
                   </pic:nvPicPr>
                   <pic:blipFill>
-                    <a:blip r:embed="rId33">
+                    <a:blip r:embed="rId35">
                       <a:extLst>
                         <a:ext uri="{28A0092B-C50C-407E-A947-70E740481C1C}">
                           <a14:useLocalDpi xmlns:a14="http://schemas.microsoft.com/office/drawing/2010/main" val="0"/>
@@ -28219,7 +28126,7 @@
                     </pic:cNvPicPr>
                   </pic:nvPicPr>
                   <pic:blipFill>
-                    <a:blip r:embed="rId34">
+                    <a:blip r:embed="rId36">
                       <a:extLst>
                         <a:ext uri="{28A0092B-C50C-407E-A947-70E740481C1C}">
                           <a14:useLocalDpi xmlns:a14="http://schemas.microsoft.com/office/drawing/2010/main" val="0"/>
@@ -30581,7 +30488,7 @@
                     </pic:cNvPicPr>
                   </pic:nvPicPr>
                   <pic:blipFill>
-                    <a:blip r:embed="rId35">
+                    <a:blip r:embed="rId37">
                       <a:extLst>
                         <a:ext uri="{28A0092B-C50C-407E-A947-70E740481C1C}">
                           <a14:useLocalDpi xmlns:a14="http://schemas.microsoft.com/office/drawing/2010/main" val="0"/>
@@ -30678,7 +30585,7 @@
                     </pic:cNvPicPr>
                   </pic:nvPicPr>
                   <pic:blipFill>
-                    <a:blip r:embed="rId36">
+                    <a:blip r:embed="rId38">
                       <a:extLst>
                         <a:ext uri="{28A0092B-C50C-407E-A947-70E740481C1C}">
                           <a14:useLocalDpi xmlns:a14="http://schemas.microsoft.com/office/drawing/2010/main" val="0"/>
@@ -32692,7 +32599,7 @@
                     </pic:cNvPicPr>
                   </pic:nvPicPr>
                   <pic:blipFill>
-                    <a:blip r:embed="rId37">
+                    <a:blip r:embed="rId39">
                       <a:extLst>
                         <a:ext uri="{28A0092B-C50C-407E-A947-70E740481C1C}">
                           <a14:useLocalDpi xmlns:a14="http://schemas.microsoft.com/office/drawing/2010/main" val="0"/>
@@ -32780,7 +32687,7 @@
                     </pic:cNvPicPr>
                   </pic:nvPicPr>
                   <pic:blipFill>
-                    <a:blip r:embed="rId38">
+                    <a:blip r:embed="rId40">
                       <a:extLst>
                         <a:ext uri="{28A0092B-C50C-407E-A947-70E740481C1C}">
                           <a14:useLocalDpi xmlns:a14="http://schemas.microsoft.com/office/drawing/2010/main" val="0"/>
@@ -34805,7 +34712,7 @@
                     </pic:cNvPicPr>
                   </pic:nvPicPr>
                   <pic:blipFill>
-                    <a:blip r:embed="rId39">
+                    <a:blip r:embed="rId41">
                       <a:extLst>
                         <a:ext uri="{28A0092B-C50C-407E-A947-70E740481C1C}">
                           <a14:useLocalDpi xmlns:a14="http://schemas.microsoft.com/office/drawing/2010/main" val="0"/>
@@ -34893,7 +34800,7 @@
                     </pic:cNvPicPr>
                   </pic:nvPicPr>
                   <pic:blipFill>
-                    <a:blip r:embed="rId40">
+                    <a:blip r:embed="rId42">
                       <a:extLst>
                         <a:ext uri="{28A0092B-C50C-407E-A947-70E740481C1C}">
                           <a14:useLocalDpi xmlns:a14="http://schemas.microsoft.com/office/drawing/2010/main" val="0"/>
@@ -36621,7 +36528,7 @@
                     </pic:cNvPicPr>
                   </pic:nvPicPr>
                   <pic:blipFill>
-                    <a:blip r:embed="rId41">
+                    <a:blip r:embed="rId43">
                       <a:extLst>
                         <a:ext uri="{28A0092B-C50C-407E-A947-70E740481C1C}">
                           <a14:useLocalDpi xmlns:a14="http://schemas.microsoft.com/office/drawing/2010/main" val="0"/>
@@ -36707,6 +36614,7 @@
       <w:r>
         <w:rPr>
           <w:rStyle w:val="IntenseEmphasis"/>
+          <w:noProof/>
           <w:color w:val="FF0000"/>
           <w:sz w:val="32"/>
           <w:szCs w:val="32"/>
@@ -36926,7 +36834,6 @@
         </w:rPr>
         <w:t xml:space="preserve">9.88ммни ташкил қилди. </w:t>
       </w:r>
-      <w:proofErr w:type="spellStart"/>
       <w:r>
         <w:rPr>
           <w:rStyle w:val="IntenseEmphasis"/>
@@ -36934,77 +36841,7 @@
           <w:bCs w:val="0"/>
           <w:color w:val="FF0000"/>
         </w:rPr>
-        <w:t>Эслатма</w:t>
-      </w:r>
-      <w:proofErr w:type="spellEnd"/>
-      <w:r>
-        <w:rPr>
-          <w:rStyle w:val="IntenseEmphasis"/>
-          <w:b w:val="0"/>
-          <w:bCs w:val="0"/>
-          <w:color w:val="FF0000"/>
-        </w:rPr>
-        <w:t xml:space="preserve">, </w:t>
-      </w:r>
-      <w:proofErr w:type="spellStart"/>
-      <w:r>
-        <w:rPr>
-          <w:rStyle w:val="IntenseEmphasis"/>
-          <w:b w:val="0"/>
-          <w:bCs w:val="0"/>
-          <w:color w:val="FF0000"/>
-        </w:rPr>
-        <w:t>бу</w:t>
-      </w:r>
-      <w:proofErr w:type="spellEnd"/>
-      <w:r>
-        <w:rPr>
-          <w:rStyle w:val="IntenseEmphasis"/>
-          <w:b w:val="0"/>
-          <w:bCs w:val="0"/>
-          <w:color w:val="FF0000"/>
-        </w:rPr>
-        <w:t xml:space="preserve"> 35 йиллик </w:t>
-      </w:r>
-      <w:proofErr w:type="spellStart"/>
-      <w:r>
-        <w:rPr>
-          <w:rStyle w:val="IntenseEmphasis"/>
-          <w:b w:val="0"/>
-          <w:bCs w:val="0"/>
-          <w:color w:val="FF0000"/>
-        </w:rPr>
-        <w:t>ўртача</w:t>
-      </w:r>
-      <w:proofErr w:type="spellEnd"/>
-      <w:r>
-        <w:rPr>
-          <w:rStyle w:val="IntenseEmphasis"/>
-          <w:b w:val="0"/>
-          <w:bCs w:val="0"/>
-          <w:color w:val="FF0000"/>
-        </w:rPr>
-        <w:t xml:space="preserve"> </w:t>
-      </w:r>
-      <w:proofErr w:type="spellStart"/>
-      <w:r>
-        <w:rPr>
-          <w:rStyle w:val="IntenseEmphasis"/>
-          <w:b w:val="0"/>
-          <w:bCs w:val="0"/>
-          <w:color w:val="FF0000"/>
-        </w:rPr>
-        <w:t>кўрсаткич</w:t>
-      </w:r>
-      <w:proofErr w:type="spellEnd"/>
-      <w:r>
-        <w:rPr>
-          <w:rStyle w:val="IntenseEmphasis"/>
-          <w:b w:val="0"/>
-          <w:bCs w:val="0"/>
-          <w:color w:val="FF0000"/>
-        </w:rPr>
-        <w:t>!</w:t>
+        <w:t>Эслатма, бу 35 йиллик ўртача кўрсаткич!</w:t>
       </w:r>
     </w:p>
     <w:p>
@@ -37066,7 +36903,7 @@
                     </pic:cNvPicPr>
                   </pic:nvPicPr>
                   <pic:blipFill>
-                    <a:blip r:embed="rId42">
+                    <a:blip r:embed="rId44">
                       <a:extLst>
                         <a:ext uri="{28A0092B-C50C-407E-A947-70E740481C1C}">
                           <a14:useLocalDpi xmlns:a14="http://schemas.microsoft.com/office/drawing/2010/main" val="0"/>
@@ -37189,7 +37026,7 @@
                     </pic:cNvPicPr>
                   </pic:nvPicPr>
                   <pic:blipFill>
-                    <a:blip r:embed="rId43" cstate="print">
+                    <a:blip r:embed="rId45" cstate="print">
                       <a:extLst>
                         <a:ext uri="{28A0092B-C50C-407E-A947-70E740481C1C}">
                           <a14:useLocalDpi xmlns:a14="http://schemas.microsoft.com/office/drawing/2010/main" val="0"/>
@@ -37277,7 +37114,7 @@
                     </pic:cNvPicPr>
                   </pic:nvPicPr>
                   <pic:blipFill>
-                    <a:blip r:embed="rId44">
+                    <a:blip r:embed="rId46">
                       <a:extLst>
                         <a:ext uri="{28A0092B-C50C-407E-A947-70E740481C1C}">
                           <a14:useLocalDpi xmlns:a14="http://schemas.microsoft.com/office/drawing/2010/main" val="0"/>
@@ -39936,7 +39773,7 @@
                     </pic:cNvPicPr>
                   </pic:nvPicPr>
                   <pic:blipFill>
-                    <a:blip r:embed="rId45" cstate="print">
+                    <a:blip r:embed="rId47" cstate="print">
                       <a:extLst>
                         <a:ext uri="{28A0092B-C50C-407E-A947-70E740481C1C}">
                           <a14:useLocalDpi xmlns:a14="http://schemas.microsoft.com/office/drawing/2010/main" val="0"/>
@@ -40024,7 +39861,7 @@
                     </pic:cNvPicPr>
                   </pic:nvPicPr>
                   <pic:blipFill>
-                    <a:blip r:embed="rId46">
+                    <a:blip r:embed="rId48">
                       <a:extLst>
                         <a:ext uri="{28A0092B-C50C-407E-A947-70E740481C1C}">
                           <a14:useLocalDpi xmlns:a14="http://schemas.microsoft.com/office/drawing/2010/main" val="0"/>
@@ -40510,7 +40347,6 @@
                 <w:szCs w:val="22"/>
               </w:rPr>
             </w:pPr>
-            <w:proofErr w:type="spellStart"/>
             <w:r>
               <w:rPr>
                 <w:rFonts w:ascii="Calibri" w:hAnsi="Calibri" w:cs="Calibri"/>
@@ -40522,7 +40358,6 @@
               </w:rPr>
               <w:t>Хоразм</w:t>
             </w:r>
-            <w:proofErr w:type="spellEnd"/>
           </w:p>
         </w:tc>
         <w:tc>
@@ -41423,7 +41258,7 @@
                     </pic:cNvPicPr>
                   </pic:nvPicPr>
                   <pic:blipFill>
-                    <a:blip r:embed="rId47">
+                    <a:blip r:embed="rId49">
                       <a:extLst>
                         <a:ext uri="{28A0092B-C50C-407E-A947-70E740481C1C}">
                           <a14:useLocalDpi xmlns:a14="http://schemas.microsoft.com/office/drawing/2010/main" val="0"/>
@@ -41587,7 +41422,6 @@
         </w:rPr>
         <w:t xml:space="preserve">Бунда муайян экиннинг сув талаби </w:t>
       </w:r>
-      <w:proofErr w:type="spellStart"/>
       <w:r>
         <w:t>ET</w:t>
       </w:r>
@@ -41597,7 +41431,6 @@
         </w:rPr>
         <w:t>c</w:t>
       </w:r>
-      <w:proofErr w:type="spellEnd"/>
       <w:r>
         <w:rPr>
           <w:lang w:val="uz-Cyrl-UZ"/>
@@ -41774,13 +41607,13 @@
                     <pic:cNvPicPr/>
                   </pic:nvPicPr>
                   <pic:blipFill>
-                    <a:blip r:embed="rId48">
+                    <a:blip r:embed="rId50">
                       <a:extLst>
                         <a:ext uri="{28A0092B-C50C-407E-A947-70E740481C1C}">
                           <a14:useLocalDpi xmlns:a14="http://schemas.microsoft.com/office/drawing/2010/main" val="0"/>
                         </a:ext>
                         <a:ext uri="{96DAC541-7B7A-43D3-8B79-37D633B846F1}">
-                          <asvg:svgBlip xmlns:asvg="http://schemas.microsoft.com/office/drawing/2016/SVG/main" r:embed="rId49"/>
+                          <asvg:svgBlip xmlns:asvg="http://schemas.microsoft.com/office/drawing/2016/SVG/main" r:embed="rId51"/>
                         </a:ext>
                       </a:extLst>
                     </a:blip>
@@ -42042,17 +41875,12 @@
               <w:color w:val="4472C4" w:themeColor="accent1"/>
               <w:lang w:val="uz-Cyrl-UZ"/>
             </w:rPr>
-            <m:t>=7.88мм*0.8</m:t>
+            <m:t>=7.88мм*0.87</m:t>
           </m:r>
           <m:r>
-            <w:rPr>
-              <w:rFonts w:ascii="Cambria Math" w:hAnsi="Cambria Math"/>
-              <w:color w:val="4472C4" w:themeColor="accent1"/>
-              <w:lang w:val="uz-Cyrl-UZ"/>
-            </w:rPr>
-            <m:t>7</m:t>
-          </m:r>
-          <m:r>
+            <m:rPr>
+              <m:sty m:val="p"/>
+            </m:rPr>
             <w:rPr>
               <w:rFonts w:ascii="Cambria Math" w:hAnsi="Cambria Math"/>
               <w:color w:val="4472C4" w:themeColor="accent1"/>
@@ -42250,7 +42078,6 @@
                 <w:szCs w:val="20"/>
               </w:rPr>
             </w:pPr>
-            <w:proofErr w:type="spellStart"/>
             <w:r>
               <w:rPr>
                 <w:rFonts w:ascii="Calibri" w:hAnsi="Calibri" w:cs="Calibri"/>
@@ -42259,7 +42086,6 @@
               </w:rPr>
               <w:t>Бодом</w:t>
             </w:r>
-            <w:proofErr w:type="spellEnd"/>
           </w:p>
         </w:tc>
         <w:tc>
@@ -42279,7 +42105,6 @@
                 <w:szCs w:val="20"/>
               </w:rPr>
             </w:pPr>
-            <w:proofErr w:type="spellStart"/>
             <w:r>
               <w:rPr>
                 <w:rFonts w:ascii="Calibri" w:hAnsi="Calibri" w:cs="Calibri"/>
@@ -42288,7 +42113,6 @@
               </w:rPr>
               <w:t>Ёнғоқ</w:t>
             </w:r>
-            <w:proofErr w:type="spellEnd"/>
           </w:p>
         </w:tc>
         <w:tc>
@@ -42308,7 +42132,6 @@
                 <w:szCs w:val="20"/>
               </w:rPr>
             </w:pPr>
-            <w:proofErr w:type="spellStart"/>
             <w:r>
               <w:rPr>
                 <w:rFonts w:ascii="Calibri" w:hAnsi="Calibri" w:cs="Calibri"/>
@@ -42317,7 +42140,6 @@
               </w:rPr>
               <w:t>Ўрик</w:t>
             </w:r>
-            <w:proofErr w:type="spellEnd"/>
           </w:p>
         </w:tc>
         <w:tc>
@@ -42367,7 +42189,6 @@
                 <w:szCs w:val="20"/>
               </w:rPr>
             </w:pPr>
-            <w:proofErr w:type="spellStart"/>
             <w:r>
               <w:rPr>
                 <w:rFonts w:ascii="Calibri" w:hAnsi="Calibri" w:cs="Calibri"/>
@@ -42376,7 +42197,6 @@
               </w:rPr>
               <w:t>Олхўри</w:t>
             </w:r>
-            <w:proofErr w:type="spellEnd"/>
           </w:p>
         </w:tc>
         <w:tc>
@@ -42396,7 +42216,6 @@
                 <w:szCs w:val="20"/>
               </w:rPr>
             </w:pPr>
-            <w:proofErr w:type="spellStart"/>
             <w:r>
               <w:rPr>
                 <w:rFonts w:ascii="Calibri" w:hAnsi="Calibri" w:cs="Calibri"/>
@@ -42405,7 +42224,6 @@
               </w:rPr>
               <w:t>Гилос</w:t>
             </w:r>
-            <w:proofErr w:type="spellEnd"/>
           </w:p>
         </w:tc>
         <w:tc>
@@ -42425,7 +42243,6 @@
                 <w:szCs w:val="20"/>
               </w:rPr>
             </w:pPr>
-            <w:proofErr w:type="spellStart"/>
             <w:r>
               <w:rPr>
                 <w:rFonts w:ascii="Calibri" w:hAnsi="Calibri" w:cs="Calibri"/>
@@ -42434,7 +42251,6 @@
               </w:rPr>
               <w:t>Олма</w:t>
             </w:r>
-            <w:proofErr w:type="spellEnd"/>
           </w:p>
         </w:tc>
         <w:tc>
@@ -42454,7 +42270,6 @@
                 <w:szCs w:val="20"/>
               </w:rPr>
             </w:pPr>
-            <w:proofErr w:type="spellStart"/>
             <w:r>
               <w:rPr>
                 <w:rFonts w:ascii="Calibri" w:hAnsi="Calibri" w:cs="Calibri"/>
@@ -42463,7 +42278,6 @@
               </w:rPr>
               <w:t>Нок</w:t>
             </w:r>
-            <w:proofErr w:type="spellEnd"/>
           </w:p>
         </w:tc>
       </w:tr>
@@ -42489,7 +42303,6 @@
                 <w:szCs w:val="20"/>
               </w:rPr>
             </w:pPr>
-            <w:proofErr w:type="spellStart"/>
             <w:r>
               <w:rPr>
                 <w:rFonts w:ascii="Calibri" w:hAnsi="Calibri" w:cs="Calibri"/>
@@ -42499,7 +42312,6 @@
               </w:rPr>
               <w:t>Март</w:t>
             </w:r>
-            <w:proofErr w:type="spellEnd"/>
           </w:p>
         </w:tc>
         <w:tc>
@@ -42757,7 +42569,6 @@
                 <w:szCs w:val="20"/>
               </w:rPr>
             </w:pPr>
-            <w:proofErr w:type="spellStart"/>
             <w:r>
               <w:rPr>
                 <w:rFonts w:ascii="Calibri" w:hAnsi="Calibri" w:cs="Calibri"/>
@@ -42767,7 +42578,6 @@
               </w:rPr>
               <w:t>Апрель</w:t>
             </w:r>
-            <w:proofErr w:type="spellEnd"/>
           </w:p>
         </w:tc>
         <w:tc>
@@ -43292,7 +43102,6 @@
                 <w:szCs w:val="20"/>
               </w:rPr>
             </w:pPr>
-            <w:proofErr w:type="spellStart"/>
             <w:r>
               <w:rPr>
                 <w:rFonts w:ascii="Calibri" w:hAnsi="Calibri" w:cs="Calibri"/>
@@ -43302,7 +43111,6 @@
               </w:rPr>
               <w:t>Июнь</w:t>
             </w:r>
-            <w:proofErr w:type="spellEnd"/>
           </w:p>
         </w:tc>
         <w:tc>
@@ -43561,7 +43369,6 @@
                 <w:szCs w:val="20"/>
               </w:rPr>
             </w:pPr>
-            <w:proofErr w:type="spellStart"/>
             <w:r>
               <w:rPr>
                 <w:rFonts w:ascii="Calibri" w:hAnsi="Calibri" w:cs="Calibri"/>
@@ -43571,7 +43378,6 @@
               </w:rPr>
               <w:t>Июль</w:t>
             </w:r>
-            <w:proofErr w:type="spellEnd"/>
           </w:p>
         </w:tc>
         <w:tc>
@@ -43829,7 +43635,6 @@
                 <w:szCs w:val="20"/>
               </w:rPr>
             </w:pPr>
-            <w:proofErr w:type="spellStart"/>
             <w:r>
               <w:rPr>
                 <w:rFonts w:ascii="Calibri" w:hAnsi="Calibri" w:cs="Calibri"/>
@@ -43839,7 +43644,6 @@
               </w:rPr>
               <w:t>Август</w:t>
             </w:r>
-            <w:proofErr w:type="spellEnd"/>
           </w:p>
         </w:tc>
         <w:tc>
@@ -44098,7 +43902,6 @@
                 <w:szCs w:val="20"/>
               </w:rPr>
             </w:pPr>
-            <w:proofErr w:type="spellStart"/>
             <w:r>
               <w:rPr>
                 <w:rFonts w:ascii="Calibri" w:hAnsi="Calibri" w:cs="Calibri"/>
@@ -44108,7 +43911,6 @@
               </w:rPr>
               <w:t>Сентябрь</w:t>
             </w:r>
-            <w:proofErr w:type="spellEnd"/>
           </w:p>
         </w:tc>
         <w:tc>
@@ -44366,7 +44168,6 @@
                 <w:szCs w:val="20"/>
               </w:rPr>
             </w:pPr>
-            <w:proofErr w:type="spellStart"/>
             <w:r>
               <w:rPr>
                 <w:rFonts w:ascii="Calibri" w:hAnsi="Calibri" w:cs="Calibri"/>
@@ -44376,7 +44177,6 @@
               </w:rPr>
               <w:t>Октябрь</w:t>
             </w:r>
-            <w:proofErr w:type="spellEnd"/>
           </w:p>
         </w:tc>
         <w:tc>
@@ -44623,7 +44423,7 @@
       </w:pPr>
     </w:p>
     <w:sectPr>
-      <w:headerReference w:type="default" r:id="rId50"/>
+      <w:headerReference w:type="default" r:id="rId52"/>
       <w:pgSz w:w="11906" w:h="16838" w:code="9"/>
       <w:pgMar w:top="1800" w:right="1440" w:bottom="1440" w:left="1440" w:header="720" w:footer="720" w:gutter="0"/>
       <w:cols w:space="720"/>
@@ -44701,6 +44501,7 @@
         <w:dataBinding w:prefixMappings="xmlns:ns0='http://purl.org/dc/elements/1.1/' xmlns:ns1='http://schemas.openxmlformats.org/package/2006/metadata/core-properties' " w:xpath="/ns1:coreProperties[1]/ns0:title[1]" w:storeItemID="{6C3C8BC8-F283-45AE-878A-BAB7291924A1}"/>
         <w:text/>
       </w:sdtPr>
+      <w:sdtEndPr/>
       <w:sdtContent>
         <w:r>
           <w:rPr>
@@ -50772,7 +50573,7 @@
     <w:charset w:val="00"/>
     <w:family w:val="roman"/>
     <w:pitch w:val="variable"/>
-    <w:sig w:usb0="E0002AFF" w:usb1="C0007843" w:usb2="00000009" w:usb3="00000000" w:csb0="000001FF" w:csb1="00000000"/>
+    <w:sig w:usb0="E0002EFF" w:usb1="C000785B" w:usb2="00000009" w:usb3="00000000" w:csb0="000001FF" w:csb1="00000000"/>
   </w:font>
   <w:font w:name="Courier New">
     <w:panose1 w:val="02070309020205020404"/>
@@ -50793,14 +50594,14 @@
     <w:charset w:val="00"/>
     <w:family w:val="swiss"/>
     <w:pitch w:val="variable"/>
-    <w:sig w:usb0="E0002AFF" w:usb1="4000ACFF" w:usb2="00000001" w:usb3="00000000" w:csb0="000001FF" w:csb1="00000000"/>
+    <w:sig w:usb0="E4002EFF" w:usb1="C000247B" w:usb2="00000009" w:usb3="00000000" w:csb0="000001FF" w:csb1="00000000"/>
   </w:font>
   <w:font w:name="Calibri Light">
     <w:panose1 w:val="020F0302020204030204"/>
     <w:charset w:val="00"/>
     <w:family w:val="swiss"/>
     <w:pitch w:val="variable"/>
-    <w:sig w:usb0="A0002AEF" w:usb1="4000207B" w:usb2="00000000" w:usb3="00000000" w:csb0="000001FF" w:csb1="00000000"/>
+    <w:sig w:usb0="E4002EFF" w:usb1="C000247B" w:usb2="00000009" w:usb3="00000000" w:csb0="000001FF" w:csb1="00000000"/>
   </w:font>
   <w:font w:name="Cambria Math">
     <w:panose1 w:val="02040503050406030204"/>
@@ -50830,6 +50631,7 @@
     <w:rsidRoot w:val="00C055AA"/>
     <w:rsid w:val="00157B7B"/>
     <w:rsid w:val="001D6BD2"/>
+    <w:rsid w:val="003736B2"/>
     <w:rsid w:val="004B11DE"/>
     <w:rsid w:val="00521957"/>
     <w:rsid w:val="00550968"/>

</xml_diff>

<commit_message>
Irrigation planning related reports created
eto.xlsx now has a separate sheet for irrigation volume by region and by
crop type.

New report, water-demand-by-regions.pdf added to reports folder.
</commit_message>
<xml_diff>
--- a/report/ETo-report.docx
+++ b/report/ETo-report.docx
@@ -391,15 +391,15 @@
         <mc:AlternateContent>
           <mc:Choice Requires="wps">
             <w:drawing>
-              <wp:anchor distT="0" distB="0" distL="114300" distR="114300" simplePos="0" relativeHeight="251666432" behindDoc="0" locked="0" layoutInCell="1" allowOverlap="1" wp14:anchorId="5FF71370" wp14:editId="4B5632FD">
+              <wp:anchor distT="0" distB="0" distL="114300" distR="114300" simplePos="0" relativeHeight="251666432" behindDoc="0" locked="0" layoutInCell="1" allowOverlap="1" wp14:anchorId="5FF71370" wp14:editId="0B8E84BE">
                 <wp:simplePos x="0" y="0"/>
                 <wp:positionH relativeFrom="column">
-                  <wp:posOffset>-520700</wp:posOffset>
+                  <wp:posOffset>-519379</wp:posOffset>
                 </wp:positionH>
                 <wp:positionV relativeFrom="paragraph">
-                  <wp:posOffset>1577341</wp:posOffset>
+                  <wp:posOffset>1580083</wp:posOffset>
                 </wp:positionV>
-                <wp:extent cx="6896100" cy="635000"/>
+                <wp:extent cx="6896100" cy="694944"/>
                 <wp:effectExtent l="0" t="0" r="0" b="0"/>
                 <wp:wrapNone/>
                 <wp:docPr id="13" name="Text Box 13"/>
@@ -411,7 +411,7 @@
                       <wps:spPr>
                         <a:xfrm>
                           <a:off x="0" y="0"/>
-                          <a:ext cx="6896100" cy="635000"/>
+                          <a:ext cx="6896100" cy="694944"/>
                         </a:xfrm>
                         <a:prstGeom prst="rect">
                           <a:avLst/>
@@ -578,7 +578,29 @@
                                 <w:szCs w:val="40"/>
                                 <w:lang w:val="uz-Cyrl-UZ"/>
                               </w:rPr>
-                              <w:t>асосида ишлаб чиқилди</w:t>
+                              <w:t>асосида ишлаб чи</w:t>
+                            </w:r>
+                            <w:r>
+                              <w:rPr>
+                                <w:i/>
+                                <w:iCs/>
+                                <w:color w:val="FFFFFF" w:themeColor="background1"/>
+                                <w:sz w:val="40"/>
+                                <w:szCs w:val="40"/>
+                                <w:lang w:val="uz-Cyrl-UZ"/>
+                              </w:rPr>
+                              <w:t>қ</w:t>
+                            </w:r>
+                            <w:r>
+                              <w:rPr>
+                                <w:i/>
+                                <w:iCs/>
+                                <w:color w:val="FFFFFF" w:themeColor="background1"/>
+                                <w:sz w:val="40"/>
+                                <w:szCs w:val="40"/>
+                                <w:lang w:val="uz-Cyrl-UZ"/>
+                              </w:rPr>
+                              <w:t>илди</w:t>
                             </w:r>
                           </w:p>
                         </w:txbxContent>
@@ -604,7 +626,7 @@
                 <v:stroke joinstyle="miter"/>
                 <v:path gradientshapeok="t" o:connecttype="rect"/>
               </v:shapetype>
-              <v:shape id="Text Box 13" o:spid="_x0000_s1028" type="#_x0000_t202" style="position:absolute;margin-left:-41pt;margin-top:124.2pt;width:543pt;height:50pt;z-index:251666432;visibility:visible;mso-wrap-style:square;mso-height-percent:0;mso-wrap-distance-left:9pt;mso-wrap-distance-top:0;mso-wrap-distance-right:9pt;mso-wrap-distance-bottom:0;mso-position-horizontal:absolute;mso-position-horizontal-relative:text;mso-position-vertical:absolute;mso-position-vertical-relative:text;mso-height-percent:0;mso-height-relative:margin;v-text-anchor:top" o:gfxdata="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" filled="f" stroked="f" strokeweight="1pt">
+              <v:shape id="Text Box 13" o:spid="_x0000_s1028" type="#_x0000_t202" style="position:absolute;margin-left:-40.9pt;margin-top:124.4pt;width:543pt;height:54.7pt;z-index:251666432;visibility:visible;mso-wrap-style:square;mso-height-percent:0;mso-wrap-distance-left:9pt;mso-wrap-distance-top:0;mso-wrap-distance-right:9pt;mso-wrap-distance-bottom:0;mso-position-horizontal:absolute;mso-position-horizontal-relative:text;mso-position-vertical:absolute;mso-position-vertical-relative:text;mso-height-percent:0;mso-height-relative:margin;v-text-anchor:top" o:gfxdata="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" filled="f" stroked="f" strokeweight="1pt">
                 <v:textbox>
                   <w:txbxContent>
                     <w:p>
@@ -748,7 +770,29 @@
                           <w:szCs w:val="40"/>
                           <w:lang w:val="uz-Cyrl-UZ"/>
                         </w:rPr>
-                        <w:t>асосида ишлаб чиқилди</w:t>
+                        <w:t>асосида ишлаб чи</w:t>
+                      </w:r>
+                      <w:r>
+                        <w:rPr>
+                          <w:i/>
+                          <w:iCs/>
+                          <w:color w:val="FFFFFF" w:themeColor="background1"/>
+                          <w:sz w:val="40"/>
+                          <w:szCs w:val="40"/>
+                          <w:lang w:val="uz-Cyrl-UZ"/>
+                        </w:rPr>
+                        <w:t>қ</w:t>
+                      </w:r>
+                      <w:r>
+                        <w:rPr>
+                          <w:i/>
+                          <w:iCs/>
+                          <w:color w:val="FFFFFF" w:themeColor="background1"/>
+                          <w:sz w:val="40"/>
+                          <w:szCs w:val="40"/>
+                          <w:lang w:val="uz-Cyrl-UZ"/>
+                        </w:rPr>
+                        <w:t>илди</w:t>
                       </w:r>
                     </w:p>
                   </w:txbxContent>
@@ -816,7 +860,16 @@
                                 <w:szCs w:val="32"/>
                                 <w:lang w:val="uz-Cyrl-UZ"/>
                               </w:rPr>
-                              <w:t>Ш. Б. Рузметов</w:t>
+                              <w:t xml:space="preserve">Ш. </w:t>
+                            </w:r>
+                            <w:r>
+                              <w:rPr>
+                                <w:color w:val="7F7F7F" w:themeColor="text1" w:themeTint="80"/>
+                                <w:sz w:val="32"/>
+                                <w:szCs w:val="32"/>
+                                <w:lang w:val="uz-Cyrl-UZ"/>
+                              </w:rPr>
+                              <w:t>Б. Рузметов</w:t>
                             </w:r>
                           </w:p>
                         </w:txbxContent>
@@ -2561,8 +2614,21 @@
           <w:numId w:val="2"/>
         </w:numPr>
       </w:pPr>
-      <w:r>
-        <w:t>Эвапотранспирация нима?</w:t>
+      <w:proofErr w:type="spellStart"/>
+      <w:r>
+        <w:t>Эвапотранспирация</w:t>
+      </w:r>
+      <w:proofErr w:type="spellEnd"/>
+      <w:r>
+        <w:t xml:space="preserve"> </w:t>
+      </w:r>
+      <w:proofErr w:type="spellStart"/>
+      <w:r>
+        <w:t>нима</w:t>
+      </w:r>
+      <w:proofErr w:type="spellEnd"/>
+      <w:r>
+        <w:t>?</w:t>
       </w:r>
     </w:p>
     <w:p>
@@ -2573,9 +2639,27 @@
           <w:numId w:val="2"/>
         </w:numPr>
       </w:pPr>
-      <w:r>
-        <w:t>Иқлим маълумотларини йиғиш</w:t>
-      </w:r>
+      <w:proofErr w:type="spellStart"/>
+      <w:r>
+        <w:t>Иқлим</w:t>
+      </w:r>
+      <w:proofErr w:type="spellEnd"/>
+      <w:r>
+        <w:t xml:space="preserve"> </w:t>
+      </w:r>
+      <w:proofErr w:type="spellStart"/>
+      <w:r>
+        <w:t>маълумотларини</w:t>
+      </w:r>
+      <w:proofErr w:type="spellEnd"/>
+      <w:r>
+        <w:t xml:space="preserve"> </w:t>
+      </w:r>
+      <w:proofErr w:type="spellStart"/>
+      <w:r>
+        <w:t>йиғиш</w:t>
+      </w:r>
+      <w:proofErr w:type="spellEnd"/>
     </w:p>
     <w:p>
       <w:pPr>
@@ -2613,8 +2697,29 @@
         <w:t>Маълумотларни</w:t>
       </w:r>
       <w:r>
-        <w:t xml:space="preserve"> таҳлил қилиш жараёни</w:t>
-      </w:r>
+        <w:t xml:space="preserve"> </w:t>
+      </w:r>
+      <w:proofErr w:type="spellStart"/>
+      <w:r>
+        <w:t>таҳлил</w:t>
+      </w:r>
+      <w:proofErr w:type="spellEnd"/>
+      <w:r>
+        <w:t xml:space="preserve"> </w:t>
+      </w:r>
+      <w:proofErr w:type="spellStart"/>
+      <w:r>
+        <w:t>қилиш</w:t>
+      </w:r>
+      <w:proofErr w:type="spellEnd"/>
+      <w:r>
+        <w:t xml:space="preserve"> </w:t>
+      </w:r>
+      <w:proofErr w:type="spellStart"/>
+      <w:r>
+        <w:t>жараёни</w:t>
+      </w:r>
+      <w:proofErr w:type="spellEnd"/>
     </w:p>
     <w:p>
       <w:pPr>
@@ -2680,6 +2785,24 @@
           <w:lang w:val="ru-RU"/>
         </w:rPr>
         <w:t>циенти</w:t>
+      </w:r>
+    </w:p>
+    <w:p>
+      <w:pPr>
+        <w:pStyle w:val="Heading2"/>
+        <w:numPr>
+          <w:ilvl w:val="0"/>
+          <w:numId w:val="2"/>
+        </w:numPr>
+        <w:rPr>
+          <w:lang w:val="uz-Cyrl-UZ"/>
+        </w:rPr>
+      </w:pPr>
+      <w:r>
+        <w:rPr>
+          <w:lang w:val="uz-Cyrl-UZ"/>
+        </w:rPr>
+        <w:t>Суғориш тизимларига тавсия қилинадиган минимал талаб</w:t>
       </w:r>
     </w:p>
     <w:p>
@@ -4532,16 +4655,34 @@
         </w:rPr>
         <w:t xml:space="preserve"> саҳифасида чоп қилинди: </w:t>
       </w:r>
-      <w:hyperlink r:id="rId16" w:history="1">
-        <w:r>
-          <w:rPr>
-            <w:rStyle w:val="Hyperlink"/>
-            <w:color w:val="4472C4" w:themeColor="accent1"/>
-            <w:lang w:val="uz-Cyrl-UZ"/>
-          </w:rPr>
-          <w:t>https://youtu.be/3c6CI07YF9E</w:t>
-        </w:r>
-      </w:hyperlink>
+      <w:r>
+        <w:fldChar w:fldCharType="begin"/>
+      </w:r>
+      <w:r>
+        <w:rPr>
+          <w:lang w:val="uz-Cyrl-UZ"/>
+        </w:rPr>
+        <w:instrText xml:space="preserve"> HYPERLINK "https://youtu.be/3c6CI07YF9E" </w:instrText>
+      </w:r>
+      <w:r>
+        <w:fldChar w:fldCharType="separate"/>
+      </w:r>
+      <w:r>
+        <w:rPr>
+          <w:rStyle w:val="Hyperlink"/>
+          <w:color w:val="4472C4" w:themeColor="accent1"/>
+          <w:lang w:val="uz-Cyrl-UZ"/>
+        </w:rPr>
+        <w:t>https://youtu.be/3c6CI07YF9E</w:t>
+      </w:r>
+      <w:r>
+        <w:rPr>
+          <w:rStyle w:val="Hyperlink"/>
+          <w:color w:val="4472C4" w:themeColor="accent1"/>
+          <w:lang w:val="uz-Cyrl-UZ"/>
+        </w:rPr>
+        <w:fldChar w:fldCharType="end"/>
+      </w:r>
     </w:p>
     <w:p>
       <w:pPr>
@@ -4663,7 +4804,7 @@
         </w:rPr>
         <w:t xml:space="preserve"> </w:t>
       </w:r>
-      <w:hyperlink r:id="rId17" w:history="1">
+      <w:hyperlink r:id="rId16" w:history="1">
         <w:r>
           <w:rPr>
             <w:rStyle w:val="Hyperlink"/>
@@ -4867,7 +5008,7 @@
                     <pic:cNvPicPr/>
                   </pic:nvPicPr>
                   <pic:blipFill>
-                    <a:blip r:embed="rId18"/>
+                    <a:blip r:embed="rId17"/>
                     <a:stretch>
                       <a:fillRect/>
                     </a:stretch>
@@ -5015,15 +5156,32 @@
         </w:rPr>
         <w:t xml:space="preserve"> дасутрни ҳам, </w:t>
       </w:r>
-      <w:hyperlink r:id="rId19" w:history="1">
-        <w:r>
-          <w:rPr>
-            <w:rStyle w:val="Hyperlink"/>
-            <w:lang w:val="uz-Cyrl-UZ"/>
-          </w:rPr>
-          <w:t>https://github.com/sherzodr/agriclimuz</w:t>
-        </w:r>
-      </w:hyperlink>
+      <w:r>
+        <w:fldChar w:fldCharType="begin"/>
+      </w:r>
+      <w:r>
+        <w:rPr>
+          <w:lang w:val="uz-Cyrl-UZ"/>
+        </w:rPr>
+        <w:instrText xml:space="preserve"> HYPERLINK "https://github.com/sherzodr/agriclimuz" </w:instrText>
+      </w:r>
+      <w:r>
+        <w:fldChar w:fldCharType="separate"/>
+      </w:r>
+      <w:r>
+        <w:rPr>
+          <w:rStyle w:val="Hyperlink"/>
+          <w:lang w:val="uz-Cyrl-UZ"/>
+        </w:rPr>
+        <w:t>https://github.com/sherzodr/agriclimuz</w:t>
+      </w:r>
+      <w:r>
+        <w:rPr>
+          <w:rStyle w:val="Hyperlink"/>
+          <w:lang w:val="uz-Cyrl-UZ"/>
+        </w:rPr>
+        <w:fldChar w:fldCharType="end"/>
+      </w:r>
       <w:r>
         <w:rPr>
           <w:lang w:val="uz-Cyrl-UZ"/>
@@ -5541,7 +5699,7 @@
                     </pic:cNvPicPr>
                   </pic:nvPicPr>
                   <pic:blipFill>
-                    <a:blip r:embed="rId20">
+                    <a:blip r:embed="rId18">
                       <a:extLst>
                         <a:ext uri="{28A0092B-C50C-407E-A947-70E740481C1C}">
                           <a14:useLocalDpi xmlns:a14="http://schemas.microsoft.com/office/drawing/2010/main" val="0"/>
@@ -5778,7 +5936,7 @@
                     </pic:cNvPicPr>
                   </pic:nvPicPr>
                   <pic:blipFill>
-                    <a:blip r:embed="rId21">
+                    <a:blip r:embed="rId19">
                       <a:extLst>
                         <a:ext uri="{28A0092B-C50C-407E-A947-70E740481C1C}">
                           <a14:useLocalDpi xmlns:a14="http://schemas.microsoft.com/office/drawing/2010/main" val="0"/>
@@ -5876,7 +6034,7 @@
                     </pic:cNvPicPr>
                   </pic:nvPicPr>
                   <pic:blipFill>
-                    <a:blip r:embed="rId22">
+                    <a:blip r:embed="rId20">
                       <a:extLst>
                         <a:ext uri="{28A0092B-C50C-407E-A947-70E740481C1C}">
                           <a14:useLocalDpi xmlns:a14="http://schemas.microsoft.com/office/drawing/2010/main" val="0"/>
@@ -5980,7 +6138,7 @@
                     </pic:cNvPicPr>
                   </pic:nvPicPr>
                   <pic:blipFill>
-                    <a:blip r:embed="rId23">
+                    <a:blip r:embed="rId21">
                       <a:extLst>
                         <a:ext uri="{28A0092B-C50C-407E-A947-70E740481C1C}">
                           <a14:useLocalDpi xmlns:a14="http://schemas.microsoft.com/office/drawing/2010/main" val="0"/>
@@ -9243,6 +9401,7 @@
                 <w:szCs w:val="28"/>
               </w:rPr>
             </w:pPr>
+            <w:proofErr w:type="spellStart"/>
             <w:r>
               <w:rPr>
                 <w:rFonts w:ascii="Calibri" w:hAnsi="Calibri" w:cs="Calibri"/>
@@ -9252,6 +9411,7 @@
               </w:rPr>
               <w:t>Хоразм</w:t>
             </w:r>
+            <w:proofErr w:type="spellEnd"/>
           </w:p>
         </w:tc>
         <w:tc>
@@ -9589,6 +9749,7 @@
                 <w:szCs w:val="22"/>
               </w:rPr>
             </w:pPr>
+            <w:proofErr w:type="spellStart"/>
             <w:r>
               <w:rPr>
                 <w:rFonts w:ascii="Calibri" w:hAnsi="Calibri" w:cs="Calibri"/>
@@ -9598,6 +9759,7 @@
               </w:rPr>
               <w:t>Анд</w:t>
             </w:r>
+            <w:proofErr w:type="spellEnd"/>
           </w:p>
         </w:tc>
         <w:tc>
@@ -9616,6 +9778,7 @@
                 <w:szCs w:val="22"/>
               </w:rPr>
             </w:pPr>
+            <w:proofErr w:type="spellStart"/>
             <w:r>
               <w:rPr>
                 <w:rFonts w:ascii="Calibri" w:hAnsi="Calibri" w:cs="Calibri"/>
@@ -9625,6 +9788,7 @@
               </w:rPr>
               <w:t>Бух</w:t>
             </w:r>
+            <w:proofErr w:type="spellEnd"/>
           </w:p>
         </w:tc>
         <w:tc>
@@ -9643,6 +9807,7 @@
                 <w:szCs w:val="22"/>
               </w:rPr>
             </w:pPr>
+            <w:proofErr w:type="spellStart"/>
             <w:r>
               <w:rPr>
                 <w:rFonts w:ascii="Calibri" w:hAnsi="Calibri" w:cs="Calibri"/>
@@ -9652,6 +9817,7 @@
               </w:rPr>
               <w:t>Фар</w:t>
             </w:r>
+            <w:proofErr w:type="spellEnd"/>
           </w:p>
         </w:tc>
         <w:tc>
@@ -9670,6 +9836,7 @@
                 <w:szCs w:val="22"/>
               </w:rPr>
             </w:pPr>
+            <w:proofErr w:type="spellStart"/>
             <w:r>
               <w:rPr>
                 <w:rFonts w:ascii="Calibri" w:hAnsi="Calibri" w:cs="Calibri"/>
@@ -9679,6 +9846,7 @@
               </w:rPr>
               <w:t>Жиз</w:t>
             </w:r>
+            <w:proofErr w:type="spellEnd"/>
           </w:p>
         </w:tc>
         <w:tc>
@@ -9697,6 +9865,7 @@
                 <w:szCs w:val="22"/>
               </w:rPr>
             </w:pPr>
+            <w:proofErr w:type="spellStart"/>
             <w:r>
               <w:rPr>
                 <w:rFonts w:ascii="Calibri" w:hAnsi="Calibri" w:cs="Calibri"/>
@@ -9706,6 +9875,7 @@
               </w:rPr>
               <w:t>Нам</w:t>
             </w:r>
+            <w:proofErr w:type="spellEnd"/>
           </w:p>
         </w:tc>
         <w:tc>
@@ -9724,6 +9894,7 @@
                 <w:szCs w:val="22"/>
               </w:rPr>
             </w:pPr>
+            <w:proofErr w:type="spellStart"/>
             <w:r>
               <w:rPr>
                 <w:rFonts w:ascii="Calibri" w:hAnsi="Calibri" w:cs="Calibri"/>
@@ -9733,6 +9904,7 @@
               </w:rPr>
               <w:t>Нав</w:t>
             </w:r>
+            <w:proofErr w:type="spellEnd"/>
           </w:p>
         </w:tc>
         <w:tc>
@@ -9751,6 +9923,7 @@
                 <w:szCs w:val="22"/>
               </w:rPr>
             </w:pPr>
+            <w:proofErr w:type="spellStart"/>
             <w:r>
               <w:rPr>
                 <w:rFonts w:ascii="Calibri" w:hAnsi="Calibri" w:cs="Calibri"/>
@@ -9760,6 +9933,7 @@
               </w:rPr>
               <w:t>Қаш</w:t>
             </w:r>
+            <w:proofErr w:type="spellEnd"/>
           </w:p>
         </w:tc>
         <w:tc>
@@ -9778,6 +9952,7 @@
                 <w:szCs w:val="22"/>
               </w:rPr>
             </w:pPr>
+            <w:proofErr w:type="spellStart"/>
             <w:r>
               <w:rPr>
                 <w:rFonts w:ascii="Calibri" w:hAnsi="Calibri" w:cs="Calibri"/>
@@ -9787,6 +9962,7 @@
               </w:rPr>
               <w:t>Сам</w:t>
             </w:r>
+            <w:proofErr w:type="spellEnd"/>
           </w:p>
         </w:tc>
         <w:tc>
@@ -9805,6 +9981,7 @@
                 <w:szCs w:val="22"/>
               </w:rPr>
             </w:pPr>
+            <w:proofErr w:type="spellStart"/>
             <w:r>
               <w:rPr>
                 <w:rFonts w:ascii="Calibri" w:hAnsi="Calibri" w:cs="Calibri"/>
@@ -9814,6 +9991,7 @@
               </w:rPr>
               <w:t>Сир</w:t>
             </w:r>
+            <w:proofErr w:type="spellEnd"/>
           </w:p>
         </w:tc>
         <w:tc>
@@ -9832,6 +10010,7 @@
                 <w:szCs w:val="22"/>
               </w:rPr>
             </w:pPr>
+            <w:proofErr w:type="spellStart"/>
             <w:r>
               <w:rPr>
                 <w:rFonts w:ascii="Calibri" w:hAnsi="Calibri" w:cs="Calibri"/>
@@ -9841,6 +10020,7 @@
               </w:rPr>
               <w:t>Сур</w:t>
             </w:r>
+            <w:proofErr w:type="spellEnd"/>
           </w:p>
         </w:tc>
         <w:tc>
@@ -9859,6 +10039,7 @@
                 <w:szCs w:val="22"/>
               </w:rPr>
             </w:pPr>
+            <w:proofErr w:type="spellStart"/>
             <w:r>
               <w:rPr>
                 <w:rFonts w:ascii="Calibri" w:hAnsi="Calibri" w:cs="Calibri"/>
@@ -9868,6 +10049,7 @@
               </w:rPr>
               <w:t>Тош</w:t>
             </w:r>
+            <w:proofErr w:type="spellEnd"/>
           </w:p>
         </w:tc>
         <w:tc>
@@ -9886,6 +10068,7 @@
                 <w:szCs w:val="22"/>
               </w:rPr>
             </w:pPr>
+            <w:proofErr w:type="spellStart"/>
             <w:r>
               <w:rPr>
                 <w:rFonts w:ascii="Calibri" w:hAnsi="Calibri" w:cs="Calibri"/>
@@ -9895,6 +10078,7 @@
               </w:rPr>
               <w:t>Хор</w:t>
             </w:r>
+            <w:proofErr w:type="spellEnd"/>
           </w:p>
         </w:tc>
       </w:tr>
@@ -9919,6 +10103,7 @@
                 <w:szCs w:val="22"/>
               </w:rPr>
             </w:pPr>
+            <w:proofErr w:type="spellStart"/>
             <w:r>
               <w:rPr>
                 <w:rFonts w:ascii="Calibri" w:hAnsi="Calibri" w:cs="Calibri"/>
@@ -9927,6 +10112,7 @@
               </w:rPr>
               <w:t>Март</w:t>
             </w:r>
+            <w:proofErr w:type="spellEnd"/>
           </w:p>
         </w:tc>
         <w:tc>
@@ -10883,6 +11069,7 @@
                 <w:szCs w:val="22"/>
               </w:rPr>
             </w:pPr>
+            <w:proofErr w:type="spellStart"/>
             <w:r>
               <w:rPr>
                 <w:rFonts w:ascii="Calibri" w:hAnsi="Calibri" w:cs="Calibri"/>
@@ -10891,6 +11078,7 @@
               </w:rPr>
               <w:t>Апрель</w:t>
             </w:r>
+            <w:proofErr w:type="spellEnd"/>
           </w:p>
         </w:tc>
         <w:tc>
@@ -12812,6 +13000,7 @@
                 <w:szCs w:val="22"/>
               </w:rPr>
             </w:pPr>
+            <w:proofErr w:type="spellStart"/>
             <w:r>
               <w:rPr>
                 <w:rFonts w:ascii="Calibri" w:hAnsi="Calibri" w:cs="Calibri"/>
@@ -12820,6 +13009,7 @@
               </w:rPr>
               <w:t>Июнь</w:t>
             </w:r>
+            <w:proofErr w:type="spellEnd"/>
           </w:p>
         </w:tc>
         <w:tc>
@@ -13777,6 +13967,7 @@
                 <w:szCs w:val="22"/>
               </w:rPr>
             </w:pPr>
+            <w:proofErr w:type="spellStart"/>
             <w:r>
               <w:rPr>
                 <w:rFonts w:ascii="Calibri" w:hAnsi="Calibri" w:cs="Calibri"/>
@@ -13785,6 +13976,7 @@
               </w:rPr>
               <w:t>Июль</w:t>
             </w:r>
+            <w:proofErr w:type="spellEnd"/>
           </w:p>
         </w:tc>
         <w:tc>
@@ -14741,6 +14933,7 @@
                 <w:szCs w:val="22"/>
               </w:rPr>
             </w:pPr>
+            <w:proofErr w:type="spellStart"/>
             <w:r>
               <w:rPr>
                 <w:rFonts w:ascii="Calibri" w:hAnsi="Calibri" w:cs="Calibri"/>
@@ -14749,6 +14942,7 @@
               </w:rPr>
               <w:t>Август</w:t>
             </w:r>
+            <w:proofErr w:type="spellEnd"/>
           </w:p>
         </w:tc>
         <w:tc>
@@ -15706,6 +15900,7 @@
                 <w:szCs w:val="22"/>
               </w:rPr>
             </w:pPr>
+            <w:proofErr w:type="spellStart"/>
             <w:r>
               <w:rPr>
                 <w:rFonts w:ascii="Calibri" w:hAnsi="Calibri" w:cs="Calibri"/>
@@ -15714,6 +15909,7 @@
               </w:rPr>
               <w:t>Сентябрь</w:t>
             </w:r>
+            <w:proofErr w:type="spellEnd"/>
           </w:p>
         </w:tc>
         <w:tc>
@@ -16670,6 +16866,7 @@
                 <w:szCs w:val="22"/>
               </w:rPr>
             </w:pPr>
+            <w:proofErr w:type="spellStart"/>
             <w:r>
               <w:rPr>
                 <w:rFonts w:ascii="Calibri" w:hAnsi="Calibri" w:cs="Calibri"/>
@@ -16678,6 +16875,7 @@
               </w:rPr>
               <w:t>Октябрь</w:t>
             </w:r>
+            <w:proofErr w:type="spellEnd"/>
           </w:p>
         </w:tc>
         <w:tc>
@@ -17629,12 +17827,14 @@
         <w:lastRenderedPageBreak/>
         <w:t xml:space="preserve">Андижон </w:t>
       </w:r>
+      <w:proofErr w:type="spellStart"/>
       <w:r>
         <w:t>вилояти</w:t>
       </w:r>
       <w:r>
         <w:t>да</w:t>
       </w:r>
+      <w:proofErr w:type="spellEnd"/>
       <w:r>
         <w:rPr>
           <w:lang w:val="uz-Cyrl-UZ"/>
@@ -17678,7 +17878,7 @@
                     </pic:cNvPicPr>
                   </pic:nvPicPr>
                   <pic:blipFill>
-                    <a:blip r:embed="rId24">
+                    <a:blip r:embed="rId22">
                       <a:extLst>
                         <a:ext uri="{28A0092B-C50C-407E-A947-70E740481C1C}">
                           <a14:useLocalDpi xmlns:a14="http://schemas.microsoft.com/office/drawing/2010/main" val="0"/>
@@ -19801,7 +20001,7 @@
                     </pic:cNvPicPr>
                   </pic:nvPicPr>
                   <pic:blipFill>
-                    <a:blip r:embed="rId25">
+                    <a:blip r:embed="rId23">
                       <a:extLst>
                         <a:ext uri="{28A0092B-C50C-407E-A947-70E740481C1C}">
                           <a14:useLocalDpi xmlns:a14="http://schemas.microsoft.com/office/drawing/2010/main" val="0"/>
@@ -19889,7 +20089,7 @@
                     </pic:cNvPicPr>
                   </pic:nvPicPr>
                   <pic:blipFill>
-                    <a:blip r:embed="rId26">
+                    <a:blip r:embed="rId24">
                       <a:extLst>
                         <a:ext uri="{28A0092B-C50C-407E-A947-70E740481C1C}">
                           <a14:useLocalDpi xmlns:a14="http://schemas.microsoft.com/office/drawing/2010/main" val="0"/>
@@ -22600,7 +22800,7 @@
                     </pic:cNvPicPr>
                   </pic:nvPicPr>
                   <pic:blipFill>
-                    <a:blip r:embed="rId27">
+                    <a:blip r:embed="rId25">
                       <a:extLst>
                         <a:ext uri="{28A0092B-C50C-407E-A947-70E740481C1C}">
                           <a14:useLocalDpi xmlns:a14="http://schemas.microsoft.com/office/drawing/2010/main" val="0"/>
@@ -22688,7 +22888,7 @@
                     </pic:cNvPicPr>
                   </pic:nvPicPr>
                   <pic:blipFill>
-                    <a:blip r:embed="rId28">
+                    <a:blip r:embed="rId26">
                       <a:extLst>
                         <a:ext uri="{28A0092B-C50C-407E-A947-70E740481C1C}">
                           <a14:useLocalDpi xmlns:a14="http://schemas.microsoft.com/office/drawing/2010/main" val="0"/>
@@ -25363,7 +25563,7 @@
                     </pic:cNvPicPr>
                   </pic:nvPicPr>
                   <pic:blipFill>
-                    <a:blip r:embed="rId29">
+                    <a:blip r:embed="rId27">
                       <a:extLst>
                         <a:ext uri="{28A0092B-C50C-407E-A947-70E740481C1C}">
                           <a14:useLocalDpi xmlns:a14="http://schemas.microsoft.com/office/drawing/2010/main" val="0"/>
@@ -25438,7 +25638,7 @@
                     </pic:cNvPicPr>
                   </pic:nvPicPr>
                   <pic:blipFill>
-                    <a:blip r:embed="rId30">
+                    <a:blip r:embed="rId28">
                       <a:extLst>
                         <a:ext uri="{28A0092B-C50C-407E-A947-70E740481C1C}">
                           <a14:useLocalDpi xmlns:a14="http://schemas.microsoft.com/office/drawing/2010/main" val="0"/>
@@ -27785,7 +27985,7 @@
             <wp:cNvGraphicFramePr/>
             <a:graphic xmlns:a="http://schemas.openxmlformats.org/drawingml/2006/main">
               <a:graphicData uri="http://schemas.openxmlformats.org/drawingml/2006/chart">
-                <c:chart xmlns:c="http://schemas.openxmlformats.org/drawingml/2006/chart" xmlns:r="http://schemas.openxmlformats.org/officeDocument/2006/relationships" r:id="rId31"/>
+                <c:chart xmlns:c="http://schemas.openxmlformats.org/drawingml/2006/chart" xmlns:r="http://schemas.openxmlformats.org/officeDocument/2006/relationships" r:id="rId29"/>
               </a:graphicData>
             </a:graphic>
           </wp:inline>
@@ -27846,7 +28046,7 @@
                     </pic:cNvPicPr>
                   </pic:nvPicPr>
                   <pic:blipFill>
-                    <a:blip r:embed="rId32">
+                    <a:blip r:embed="rId30">
                       <a:extLst>
                         <a:ext uri="{28A0092B-C50C-407E-A947-70E740481C1C}">
                           <a14:useLocalDpi xmlns:a14="http://schemas.microsoft.com/office/drawing/2010/main" val="0"/>
@@ -27963,7 +28163,7 @@
                     </pic:cNvPicPr>
                   </pic:nvPicPr>
                   <pic:blipFill>
-                    <a:blip r:embed="rId33">
+                    <a:blip r:embed="rId31">
                       <a:extLst>
                         <a:ext uri="{28A0092B-C50C-407E-A947-70E740481C1C}">
                           <a14:useLocalDpi xmlns:a14="http://schemas.microsoft.com/office/drawing/2010/main" val="0"/>
@@ -28051,7 +28251,7 @@
                     </pic:cNvPicPr>
                   </pic:nvPicPr>
                   <pic:blipFill>
-                    <a:blip r:embed="rId34">
+                    <a:blip r:embed="rId32">
                       <a:extLst>
                         <a:ext uri="{28A0092B-C50C-407E-A947-70E740481C1C}">
                           <a14:useLocalDpi xmlns:a14="http://schemas.microsoft.com/office/drawing/2010/main" val="0"/>
@@ -30413,7 +30613,7 @@
                     </pic:cNvPicPr>
                   </pic:nvPicPr>
                   <pic:blipFill>
-                    <a:blip r:embed="rId35">
+                    <a:blip r:embed="rId33">
                       <a:extLst>
                         <a:ext uri="{28A0092B-C50C-407E-A947-70E740481C1C}">
                           <a14:useLocalDpi xmlns:a14="http://schemas.microsoft.com/office/drawing/2010/main" val="0"/>
@@ -30510,7 +30710,7 @@
                     </pic:cNvPicPr>
                   </pic:nvPicPr>
                   <pic:blipFill>
-                    <a:blip r:embed="rId36">
+                    <a:blip r:embed="rId34">
                       <a:extLst>
                         <a:ext uri="{28A0092B-C50C-407E-A947-70E740481C1C}">
                           <a14:useLocalDpi xmlns:a14="http://schemas.microsoft.com/office/drawing/2010/main" val="0"/>
@@ -32524,7 +32724,7 @@
                     </pic:cNvPicPr>
                   </pic:nvPicPr>
                   <pic:blipFill>
-                    <a:blip r:embed="rId37">
+                    <a:blip r:embed="rId35">
                       <a:extLst>
                         <a:ext uri="{28A0092B-C50C-407E-A947-70E740481C1C}">
                           <a14:useLocalDpi xmlns:a14="http://schemas.microsoft.com/office/drawing/2010/main" val="0"/>
@@ -32612,7 +32812,7 @@
                     </pic:cNvPicPr>
                   </pic:nvPicPr>
                   <pic:blipFill>
-                    <a:blip r:embed="rId38">
+                    <a:blip r:embed="rId36">
                       <a:extLst>
                         <a:ext uri="{28A0092B-C50C-407E-A947-70E740481C1C}">
                           <a14:useLocalDpi xmlns:a14="http://schemas.microsoft.com/office/drawing/2010/main" val="0"/>
@@ -34637,7 +34837,7 @@
                     </pic:cNvPicPr>
                   </pic:nvPicPr>
                   <pic:blipFill>
-                    <a:blip r:embed="rId39">
+                    <a:blip r:embed="rId37">
                       <a:extLst>
                         <a:ext uri="{28A0092B-C50C-407E-A947-70E740481C1C}">
                           <a14:useLocalDpi xmlns:a14="http://schemas.microsoft.com/office/drawing/2010/main" val="0"/>
@@ -34725,7 +34925,7 @@
                     </pic:cNvPicPr>
                   </pic:nvPicPr>
                   <pic:blipFill>
-                    <a:blip r:embed="rId40">
+                    <a:blip r:embed="rId38">
                       <a:extLst>
                         <a:ext uri="{28A0092B-C50C-407E-A947-70E740481C1C}">
                           <a14:useLocalDpi xmlns:a14="http://schemas.microsoft.com/office/drawing/2010/main" val="0"/>
@@ -36453,7 +36653,7 @@
                     </pic:cNvPicPr>
                   </pic:nvPicPr>
                   <pic:blipFill>
-                    <a:blip r:embed="rId41">
+                    <a:blip r:embed="rId39">
                       <a:extLst>
                         <a:ext uri="{28A0092B-C50C-407E-A947-70E740481C1C}">
                           <a14:useLocalDpi xmlns:a14="http://schemas.microsoft.com/office/drawing/2010/main" val="0"/>
@@ -36759,6 +36959,7 @@
         </w:rPr>
         <w:t xml:space="preserve">9.88ммни ташкил қилди. </w:t>
       </w:r>
+      <w:proofErr w:type="spellStart"/>
       <w:r>
         <w:rPr>
           <w:rStyle w:val="IntenseEmphasis"/>
@@ -36766,7 +36967,97 @@
           <w:bCs w:val="0"/>
           <w:color w:val="FF0000"/>
         </w:rPr>
-        <w:t>Эслатма, бу 35 йиллик ўртача кўрсаткич!</w:t>
+        <w:t>Эслатма</w:t>
+      </w:r>
+      <w:proofErr w:type="spellEnd"/>
+      <w:r>
+        <w:rPr>
+          <w:rStyle w:val="IntenseEmphasis"/>
+          <w:b w:val="0"/>
+          <w:bCs w:val="0"/>
+          <w:color w:val="FF0000"/>
+        </w:rPr>
+        <w:t xml:space="preserve">, </w:t>
+      </w:r>
+      <w:proofErr w:type="spellStart"/>
+      <w:r>
+        <w:rPr>
+          <w:rStyle w:val="IntenseEmphasis"/>
+          <w:b w:val="0"/>
+          <w:bCs w:val="0"/>
+          <w:color w:val="FF0000"/>
+        </w:rPr>
+        <w:t>бу</w:t>
+      </w:r>
+      <w:proofErr w:type="spellEnd"/>
+      <w:r>
+        <w:rPr>
+          <w:rStyle w:val="IntenseEmphasis"/>
+          <w:b w:val="0"/>
+          <w:bCs w:val="0"/>
+          <w:color w:val="FF0000"/>
+        </w:rPr>
+        <w:t xml:space="preserve"> 35 </w:t>
+      </w:r>
+      <w:proofErr w:type="spellStart"/>
+      <w:r>
+        <w:rPr>
+          <w:rStyle w:val="IntenseEmphasis"/>
+          <w:b w:val="0"/>
+          <w:bCs w:val="0"/>
+          <w:color w:val="FF0000"/>
+        </w:rPr>
+        <w:t>йиллик</w:t>
+      </w:r>
+      <w:proofErr w:type="spellEnd"/>
+      <w:r>
+        <w:rPr>
+          <w:rStyle w:val="IntenseEmphasis"/>
+          <w:b w:val="0"/>
+          <w:bCs w:val="0"/>
+          <w:color w:val="FF0000"/>
+        </w:rPr>
+        <w:t xml:space="preserve"> </w:t>
+      </w:r>
+      <w:proofErr w:type="spellStart"/>
+      <w:r>
+        <w:rPr>
+          <w:rStyle w:val="IntenseEmphasis"/>
+          <w:b w:val="0"/>
+          <w:bCs w:val="0"/>
+          <w:color w:val="FF0000"/>
+        </w:rPr>
+        <w:t>ўртача</w:t>
+      </w:r>
+      <w:proofErr w:type="spellEnd"/>
+      <w:r>
+        <w:rPr>
+          <w:rStyle w:val="IntenseEmphasis"/>
+          <w:b w:val="0"/>
+          <w:bCs w:val="0"/>
+          <w:color w:val="FF0000"/>
+        </w:rPr>
+        <w:t xml:space="preserve"> </w:t>
+      </w:r>
+      <w:proofErr w:type="spellStart"/>
+      <w:r>
+        <w:rPr>
+          <w:rStyle w:val="IntenseEmphasis"/>
+          <w:b w:val="0"/>
+          <w:bCs w:val="0"/>
+          <w:color w:val="FF0000"/>
+        </w:rPr>
+        <w:t>кўрсаткич</w:t>
+      </w:r>
+      <w:proofErr w:type="spellEnd"/>
+      <w:r>
+        <w:rPr>
+          <w:rStyle w:val="IntenseEmphasis"/>
+          <w:b w:val="0"/>
+          <w:bCs w:val="0"/>
+          <w:color w:val="FF0000"/>
+        </w:rPr>
+        <w:t>!</w:t>
       </w:r>
     </w:p>
     <w:p>
@@ -36828,7 +37119,7 @@
                     </pic:cNvPicPr>
                   </pic:nvPicPr>
                   <pic:blipFill>
-                    <a:blip r:embed="rId42">
+                    <a:blip r:embed="rId40">
                       <a:extLst>
                         <a:ext uri="{28A0092B-C50C-407E-A947-70E740481C1C}">
                           <a14:useLocalDpi xmlns:a14="http://schemas.microsoft.com/office/drawing/2010/main" val="0"/>
@@ -36951,7 +37242,7 @@
                     </pic:cNvPicPr>
                   </pic:nvPicPr>
                   <pic:blipFill>
-                    <a:blip r:embed="rId43" cstate="print">
+                    <a:blip r:embed="rId41" cstate="print">
                       <a:extLst>
                         <a:ext uri="{28A0092B-C50C-407E-A947-70E740481C1C}">
                           <a14:useLocalDpi xmlns:a14="http://schemas.microsoft.com/office/drawing/2010/main" val="0"/>
@@ -37039,7 +37330,7 @@
                     </pic:cNvPicPr>
                   </pic:nvPicPr>
                   <pic:blipFill>
-                    <a:blip r:embed="rId44">
+                    <a:blip r:embed="rId42">
                       <a:extLst>
                         <a:ext uri="{28A0092B-C50C-407E-A947-70E740481C1C}">
                           <a14:useLocalDpi xmlns:a14="http://schemas.microsoft.com/office/drawing/2010/main" val="0"/>
@@ -39698,7 +39989,7 @@
                     </pic:cNvPicPr>
                   </pic:nvPicPr>
                   <pic:blipFill>
-                    <a:blip r:embed="rId45" cstate="print">
+                    <a:blip r:embed="rId43" cstate="print">
                       <a:extLst>
                         <a:ext uri="{28A0092B-C50C-407E-A947-70E740481C1C}">
                           <a14:useLocalDpi xmlns:a14="http://schemas.microsoft.com/office/drawing/2010/main" val="0"/>
@@ -39761,6 +40052,7 @@
       <w:pPr>
         <w:rPr>
           <w:noProof/>
+          <w:lang w:val="uz-Cyrl-UZ"/>
         </w:rPr>
       </w:pPr>
       <w:r>
@@ -39786,7 +40078,7 @@
                     </pic:cNvPicPr>
                   </pic:nvPicPr>
                   <pic:blipFill>
-                    <a:blip r:embed="rId46">
+                    <a:blip r:embed="rId44">
                       <a:extLst>
                         <a:ext uri="{28A0092B-C50C-407E-A947-70E740481C1C}">
                           <a14:useLocalDpi xmlns:a14="http://schemas.microsoft.com/office/drawing/2010/main" val="0"/>
@@ -39819,6 +40111,7 @@
       <w:pPr>
         <w:rPr>
           <w:noProof/>
+          <w:lang w:val="ru-RU"/>
         </w:rPr>
       </w:pPr>
     </w:p>
@@ -40272,6 +40565,7 @@
                 <w:szCs w:val="22"/>
               </w:rPr>
             </w:pPr>
+            <w:proofErr w:type="spellStart"/>
             <w:r>
               <w:rPr>
                 <w:rFonts w:ascii="Calibri" w:hAnsi="Calibri" w:cs="Calibri"/>
@@ -40283,6 +40577,7 @@
               </w:rPr>
               <w:t>Хоразм</w:t>
             </w:r>
+            <w:proofErr w:type="spellEnd"/>
           </w:p>
         </w:tc>
         <w:tc>
@@ -41183,7 +41478,7 @@
                     </pic:cNvPicPr>
                   </pic:nvPicPr>
                   <pic:blipFill>
-                    <a:blip r:embed="rId47">
+                    <a:blip r:embed="rId45">
                       <a:extLst>
                         <a:ext uri="{28A0092B-C50C-407E-A947-70E740481C1C}">
                           <a14:useLocalDpi xmlns:a14="http://schemas.microsoft.com/office/drawing/2010/main" val="0"/>
@@ -41347,6 +41642,7 @@
         </w:rPr>
         <w:t xml:space="preserve">Бунда муайян экиннинг сув талаби </w:t>
       </w:r>
+      <w:proofErr w:type="spellStart"/>
       <w:r>
         <w:t>ET</w:t>
       </w:r>
@@ -41356,6 +41652,7 @@
         </w:rPr>
         <w:t>c</w:t>
       </w:r>
+      <w:proofErr w:type="spellEnd"/>
       <w:r>
         <w:rPr>
           <w:lang w:val="uz-Cyrl-UZ"/>
@@ -41532,13 +41829,13 @@
                     <pic:cNvPicPr/>
                   </pic:nvPicPr>
                   <pic:blipFill>
-                    <a:blip r:embed="rId48">
+                    <a:blip r:embed="rId46">
                       <a:extLst>
                         <a:ext uri="{28A0092B-C50C-407E-A947-70E740481C1C}">
                           <a14:useLocalDpi xmlns:a14="http://schemas.microsoft.com/office/drawing/2010/main" val="0"/>
                         </a:ext>
                         <a:ext uri="{96DAC541-7B7A-43D3-8B79-37D633B846F1}">
-                          <asvg:svgBlip xmlns:asvg="http://schemas.microsoft.com/office/drawing/2016/SVG/main" r:embed="rId49"/>
+                          <asvg:svgBlip xmlns:asvg="http://schemas.microsoft.com/office/drawing/2016/SVG/main" r:embed="rId47"/>
                         </a:ext>
                       </a:extLst>
                     </a:blip>
@@ -42003,6 +42300,7 @@
                 <w:szCs w:val="20"/>
               </w:rPr>
             </w:pPr>
+            <w:proofErr w:type="spellStart"/>
             <w:r>
               <w:rPr>
                 <w:rFonts w:ascii="Calibri" w:hAnsi="Calibri" w:cs="Calibri"/>
@@ -42011,6 +42309,7 @@
               </w:rPr>
               <w:t>Бодом</w:t>
             </w:r>
+            <w:proofErr w:type="spellEnd"/>
           </w:p>
         </w:tc>
         <w:tc>
@@ -42030,6 +42329,7 @@
                 <w:szCs w:val="20"/>
               </w:rPr>
             </w:pPr>
+            <w:proofErr w:type="spellStart"/>
             <w:r>
               <w:rPr>
                 <w:rFonts w:ascii="Calibri" w:hAnsi="Calibri" w:cs="Calibri"/>
@@ -42038,6 +42338,7 @@
               </w:rPr>
               <w:t>Ёнғоқ</w:t>
             </w:r>
+            <w:proofErr w:type="spellEnd"/>
           </w:p>
         </w:tc>
         <w:tc>
@@ -42057,6 +42358,7 @@
                 <w:szCs w:val="20"/>
               </w:rPr>
             </w:pPr>
+            <w:proofErr w:type="spellStart"/>
             <w:r>
               <w:rPr>
                 <w:rFonts w:ascii="Calibri" w:hAnsi="Calibri" w:cs="Calibri"/>
@@ -42065,6 +42367,7 @@
               </w:rPr>
               <w:t>Ўрик</w:t>
             </w:r>
+            <w:proofErr w:type="spellEnd"/>
           </w:p>
         </w:tc>
         <w:tc>
@@ -42114,6 +42417,7 @@
                 <w:szCs w:val="20"/>
               </w:rPr>
             </w:pPr>
+            <w:proofErr w:type="spellStart"/>
             <w:r>
               <w:rPr>
                 <w:rFonts w:ascii="Calibri" w:hAnsi="Calibri" w:cs="Calibri"/>
@@ -42122,6 +42426,7 @@
               </w:rPr>
               <w:t>Олхўри</w:t>
             </w:r>
+            <w:proofErr w:type="spellEnd"/>
           </w:p>
         </w:tc>
         <w:tc>
@@ -42141,6 +42446,7 @@
                 <w:szCs w:val="20"/>
               </w:rPr>
             </w:pPr>
+            <w:proofErr w:type="spellStart"/>
             <w:r>
               <w:rPr>
                 <w:rFonts w:ascii="Calibri" w:hAnsi="Calibri" w:cs="Calibri"/>
@@ -42149,6 +42455,7 @@
               </w:rPr>
               <w:t>Гилос</w:t>
             </w:r>
+            <w:proofErr w:type="spellEnd"/>
           </w:p>
         </w:tc>
         <w:tc>
@@ -42168,6 +42475,7 @@
                 <w:szCs w:val="20"/>
               </w:rPr>
             </w:pPr>
+            <w:proofErr w:type="spellStart"/>
             <w:r>
               <w:rPr>
                 <w:rFonts w:ascii="Calibri" w:hAnsi="Calibri" w:cs="Calibri"/>
@@ -42176,6 +42484,7 @@
               </w:rPr>
               <w:t>Олма</w:t>
             </w:r>
+            <w:proofErr w:type="spellEnd"/>
           </w:p>
         </w:tc>
         <w:tc>
@@ -42195,6 +42504,7 @@
                 <w:szCs w:val="20"/>
               </w:rPr>
             </w:pPr>
+            <w:proofErr w:type="spellStart"/>
             <w:r>
               <w:rPr>
                 <w:rFonts w:ascii="Calibri" w:hAnsi="Calibri" w:cs="Calibri"/>
@@ -42203,6 +42513,7 @@
               </w:rPr>
               <w:t>Нок</w:t>
             </w:r>
+            <w:proofErr w:type="spellEnd"/>
           </w:p>
         </w:tc>
       </w:tr>
@@ -42228,6 +42539,7 @@
                 <w:szCs w:val="20"/>
               </w:rPr>
             </w:pPr>
+            <w:proofErr w:type="spellStart"/>
             <w:r>
               <w:rPr>
                 <w:rFonts w:ascii="Calibri" w:hAnsi="Calibri" w:cs="Calibri"/>
@@ -42237,6 +42549,7 @@
               </w:rPr>
               <w:t>Март</w:t>
             </w:r>
+            <w:proofErr w:type="spellEnd"/>
           </w:p>
         </w:tc>
         <w:tc>
@@ -42494,6 +42807,7 @@
                 <w:szCs w:val="20"/>
               </w:rPr>
             </w:pPr>
+            <w:proofErr w:type="spellStart"/>
             <w:r>
               <w:rPr>
                 <w:rFonts w:ascii="Calibri" w:hAnsi="Calibri" w:cs="Calibri"/>
@@ -42503,6 +42817,7 @@
               </w:rPr>
               <w:t>Апрель</w:t>
             </w:r>
+            <w:proofErr w:type="spellEnd"/>
           </w:p>
         </w:tc>
         <w:tc>
@@ -43027,6 +43342,7 @@
                 <w:szCs w:val="20"/>
               </w:rPr>
             </w:pPr>
+            <w:proofErr w:type="spellStart"/>
             <w:r>
               <w:rPr>
                 <w:rFonts w:ascii="Calibri" w:hAnsi="Calibri" w:cs="Calibri"/>
@@ -43036,6 +43352,7 @@
               </w:rPr>
               <w:t>Июнь</w:t>
             </w:r>
+            <w:proofErr w:type="spellEnd"/>
           </w:p>
         </w:tc>
         <w:tc>
@@ -43294,6 +43611,7 @@
                 <w:szCs w:val="20"/>
               </w:rPr>
             </w:pPr>
+            <w:proofErr w:type="spellStart"/>
             <w:r>
               <w:rPr>
                 <w:rFonts w:ascii="Calibri" w:hAnsi="Calibri" w:cs="Calibri"/>
@@ -43303,6 +43621,7 @@
               </w:rPr>
               <w:t>Июль</w:t>
             </w:r>
+            <w:proofErr w:type="spellEnd"/>
           </w:p>
         </w:tc>
         <w:tc>
@@ -43560,6 +43879,7 @@
                 <w:szCs w:val="20"/>
               </w:rPr>
             </w:pPr>
+            <w:proofErr w:type="spellStart"/>
             <w:r>
               <w:rPr>
                 <w:rFonts w:ascii="Calibri" w:hAnsi="Calibri" w:cs="Calibri"/>
@@ -43569,6 +43889,7 @@
               </w:rPr>
               <w:t>Август</w:t>
             </w:r>
+            <w:proofErr w:type="spellEnd"/>
           </w:p>
         </w:tc>
         <w:tc>
@@ -43762,6 +44083,7 @@
                 <w:color w:val="000000"/>
                 <w:sz w:val="22"/>
                 <w:szCs w:val="22"/>
+                <w:lang w:val="uz-Cyrl-UZ"/>
               </w:rPr>
             </w:pPr>
             <w:r>
@@ -43827,6 +44149,7 @@
                 <w:szCs w:val="20"/>
               </w:rPr>
             </w:pPr>
+            <w:proofErr w:type="spellStart"/>
             <w:r>
               <w:rPr>
                 <w:rFonts w:ascii="Calibri" w:hAnsi="Calibri" w:cs="Calibri"/>
@@ -43836,6 +44159,7 @@
               </w:rPr>
               <w:t>Сентябрь</w:t>
             </w:r>
+            <w:proofErr w:type="spellEnd"/>
           </w:p>
         </w:tc>
         <w:tc>
@@ -44093,6 +44417,7 @@
                 <w:szCs w:val="20"/>
               </w:rPr>
             </w:pPr>
+            <w:proofErr w:type="spellStart"/>
             <w:r>
               <w:rPr>
                 <w:rFonts w:ascii="Calibri" w:hAnsi="Calibri" w:cs="Calibri"/>
@@ -44102,6 +44427,7 @@
               </w:rPr>
               <w:t>Октябрь</w:t>
             </w:r>
+            <w:proofErr w:type="spellEnd"/>
           </w:p>
         </w:tc>
         <w:tc>
@@ -44347,8 +44673,228 @@
         </w:rPr>
       </w:pPr>
     </w:p>
+    <w:p>
+      <w:pPr>
+        <w:spacing w:after="160" w:line="252" w:lineRule="auto"/>
+        <w:jc w:val="both"/>
+        <w:rPr>
+          <w:i/>
+          <w:lang w:val="uz-Cyrl-UZ"/>
+        </w:rPr>
+      </w:pPr>
+      <w:r>
+        <w:rPr>
+          <w:i/>
+          <w:lang w:val="uz-Cyrl-UZ"/>
+        </w:rPr>
+        <w:br w:type="page"/>
+      </w:r>
+    </w:p>
+    <w:p>
+      <w:pPr>
+        <w:pStyle w:val="Heading1"/>
+        <w:rPr>
+          <w:lang w:val="ru-RU"/>
+        </w:rPr>
+      </w:pPr>
+      <w:r>
+        <w:rPr>
+          <w:lang w:val="ru-RU"/>
+        </w:rPr>
+        <w:lastRenderedPageBreak/>
+        <w:t>ИЛОВА Б</w:t>
+      </w:r>
+    </w:p>
+    <w:p>
+      <w:pPr>
+        <w:rPr>
+          <w:lang w:val="uz-Cyrl-UZ"/>
+        </w:rPr>
+      </w:pPr>
+      <w:r>
+        <w:rPr>
+          <w:lang w:val="ru-RU"/>
+        </w:rPr>
+        <w:t xml:space="preserve">Суғориш тизимларини режалаштиришда </w:t>
+      </w:r>
+      <w:r>
+        <w:rPr>
+          <w:lang w:val="uz-Cyrl-UZ"/>
+        </w:rPr>
+        <w:t>ҳисобга олиш шарт бўлган омиллар:</w:t>
+      </w:r>
+    </w:p>
+    <w:p>
+      <w:pPr>
+        <w:rPr>
+          <w:lang w:val="uz-Cyrl-UZ"/>
+        </w:rPr>
+      </w:pPr>
+    </w:p>
+    <w:p>
+      <w:pPr>
+        <w:pStyle w:val="ListParagraph"/>
+        <w:numPr>
+          <w:ilvl w:val="0"/>
+          <w:numId w:val="6"/>
+        </w:numPr>
+        <w:rPr>
+          <w:lang w:val="uz-Cyrl-UZ"/>
+        </w:rPr>
+      </w:pPr>
+      <w:r>
+        <w:rPr>
+          <w:lang w:val="uz-Cyrl-UZ"/>
+        </w:rPr>
+        <w:t xml:space="preserve">Иқлимнинг энг максимал </w:t>
+      </w:r>
+      <w:r>
+        <w:t>ETo</w:t>
+      </w:r>
+      <w:r>
+        <w:rPr>
+          <w:lang w:val="uz-Cyrl-UZ"/>
+        </w:rPr>
+        <w:t xml:space="preserve"> кўрсаткичи. Бу кўрсаткич Ўзбекистонда асосан Июль ойида кузатилади</w:t>
+      </w:r>
+    </w:p>
+    <w:p>
+      <w:pPr>
+        <w:pStyle w:val="ListParagraph"/>
+        <w:numPr>
+          <w:ilvl w:val="0"/>
+          <w:numId w:val="6"/>
+        </w:numPr>
+        <w:rPr>
+          <w:lang w:val="uz-Cyrl-UZ"/>
+        </w:rPr>
+      </w:pPr>
+      <w:r>
+        <w:rPr>
+          <w:lang w:val="uz-Cyrl-UZ"/>
+        </w:rPr>
+        <w:t>Экиннинг коэффи</w:t>
+      </w:r>
+      <w:r>
+        <w:rPr>
+          <w:lang w:val="ru-RU"/>
+        </w:rPr>
+        <w:t>циенти (</w:t>
+      </w:r>
+      <w:r>
+        <w:t>Kc</w:t>
+      </w:r>
+      <w:r>
+        <w:rPr>
+          <w:lang w:val="ru-RU"/>
+        </w:rPr>
+        <w:t>)</w:t>
+      </w:r>
+      <w:r>
+        <w:rPr>
+          <w:lang w:val="ru-RU"/>
+        </w:rPr>
+        <w:t xml:space="preserve">. Айрим экинларнинг коэффициентларини </w:t>
+      </w:r>
+      <w:r>
+        <w:rPr>
+          <w:lang w:val="uz-Cyrl-UZ"/>
+        </w:rPr>
+        <w:t>ИЛОВА А</w:t>
+      </w:r>
+      <w:r>
+        <w:rPr>
+          <w:lang w:val="ru-RU"/>
+        </w:rPr>
+        <w:t xml:space="preserve"> да к</w:t>
+      </w:r>
+      <w:r>
+        <w:rPr>
+          <w:lang w:val="uz-Cyrl-UZ"/>
+        </w:rPr>
+        <w:t>ўрсатганмиз</w:t>
+      </w:r>
+    </w:p>
+    <w:p>
+      <w:pPr>
+        <w:pStyle w:val="ListParagraph"/>
+        <w:numPr>
+          <w:ilvl w:val="0"/>
+          <w:numId w:val="6"/>
+        </w:numPr>
+        <w:rPr>
+          <w:lang w:val="uz-Cyrl-UZ"/>
+        </w:rPr>
+      </w:pPr>
+      <w:r>
+        <w:rPr>
+          <w:lang w:val="uz-Cyrl-UZ"/>
+        </w:rPr>
+        <w:t>Суғориш тизимининг самарадорлиги. Бу одатда 65</w:t>
+      </w:r>
+      <w:r>
+        <w:rPr>
+          <w:lang w:val="ru-RU"/>
+        </w:rPr>
+        <w:t>%</w:t>
+      </w:r>
+      <w:r>
+        <w:rPr>
+          <w:lang w:val="uz-Cyrl-UZ"/>
+        </w:rPr>
+        <w:t xml:space="preserve"> дан </w:t>
+      </w:r>
+      <w:r>
+        <w:rPr>
+          <w:lang w:val="ru-RU"/>
+        </w:rPr>
+        <w:t xml:space="preserve">95% </w:t>
+      </w:r>
+      <w:r>
+        <w:rPr>
+          <w:lang w:val="uz-Cyrl-UZ"/>
+        </w:rPr>
+        <w:t>гача бўлади. Бундан энг самарали тизим томчилаб суғориш тизими бўлиши мумкун</w:t>
+      </w:r>
+    </w:p>
+    <w:p>
+      <w:pPr>
+        <w:pStyle w:val="ListParagraph"/>
+        <w:numPr>
+          <w:ilvl w:val="0"/>
+          <w:numId w:val="6"/>
+        </w:numPr>
+        <w:rPr>
+          <w:lang w:val="uz-Cyrl-UZ"/>
+        </w:rPr>
+      </w:pPr>
+      <w:r>
+        <w:rPr>
+          <w:lang w:val="uz-Cyrl-UZ"/>
+        </w:rPr>
+        <w:t>Шўр ювиш фрак</w:t>
+      </w:r>
+      <w:r>
+        <w:rPr>
+          <w:lang w:val="uz-Cyrl-UZ"/>
+        </w:rPr>
+        <w:t>цияси.  Бу ш</w:t>
+      </w:r>
+      <w:r>
+        <w:rPr>
+          <w:lang w:val="uz-Cyrl-UZ"/>
+        </w:rPr>
+        <w:t>ўрхок ерларга таълуқли тадбир. Бу фракция сув ва тупроқнинг шўрлилик даражаси, экиннинг турига боғлиқдир.</w:t>
+      </w:r>
+      <w:r>
+        <w:rPr>
+          <w:lang w:val="uz-Cyrl-UZ"/>
+        </w:rPr>
+        <w:t xml:space="preserve"> </w:t>
+      </w:r>
+    </w:p>
     <w:sectPr>
-      <w:headerReference w:type="default" r:id="rId50"/>
+      <w:headerReference w:type="default" r:id="rId48"/>
       <w:pgSz w:w="11906" w:h="16838" w:code="9"/>
       <w:pgMar w:top="1800" w:right="1440" w:bottom="1440" w:left="1440" w:header="720" w:footer="720" w:gutter="0"/>
       <w:cols w:space="720"/>
@@ -44679,6 +45225,119 @@
     </w:lvl>
   </w:abstractNum>
   <w:abstractNum w:abstractNumId="2" w15:restartNumberingAfterBreak="0">
+    <w:nsid w:val="42306A69"/>
+    <w:multiLevelType w:val="hybridMultilevel"/>
+    <w:tmpl w:val="0722229C"/>
+    <w:lvl w:ilvl="0" w:tplc="04090001">
+      <w:start w:val="1"/>
+      <w:numFmt w:val="bullet"/>
+      <w:lvlText w:val=""/>
+      <w:lvlJc w:val="left"/>
+      <w:pPr>
+        <w:ind w:left="720" w:hanging="360"/>
+      </w:pPr>
+      <w:rPr>
+        <w:rFonts w:ascii="Symbol" w:hAnsi="Symbol" w:hint="default"/>
+      </w:rPr>
+    </w:lvl>
+    <w:lvl w:ilvl="1" w:tplc="04090003" w:tentative="1">
+      <w:start w:val="1"/>
+      <w:numFmt w:val="bullet"/>
+      <w:lvlText w:val="o"/>
+      <w:lvlJc w:val="left"/>
+      <w:pPr>
+        <w:ind w:left="1440" w:hanging="360"/>
+      </w:pPr>
+      <w:rPr>
+        <w:rFonts w:ascii="Courier New" w:hAnsi="Courier New" w:cs="Courier New" w:hint="default"/>
+      </w:rPr>
+    </w:lvl>
+    <w:lvl w:ilvl="2" w:tplc="04090005" w:tentative="1">
+      <w:start w:val="1"/>
+      <w:numFmt w:val="bullet"/>
+      <w:lvlText w:val=""/>
+      <w:lvlJc w:val="left"/>
+      <w:pPr>
+        <w:ind w:left="2160" w:hanging="360"/>
+      </w:pPr>
+      <w:rPr>
+        <w:rFonts w:ascii="Wingdings" w:hAnsi="Wingdings" w:hint="default"/>
+      </w:rPr>
+    </w:lvl>
+    <w:lvl w:ilvl="3" w:tplc="04090001" w:tentative="1">
+      <w:start w:val="1"/>
+      <w:numFmt w:val="bullet"/>
+      <w:lvlText w:val=""/>
+      <w:lvlJc w:val="left"/>
+      <w:pPr>
+        <w:ind w:left="2880" w:hanging="360"/>
+      </w:pPr>
+      <w:rPr>
+        <w:rFonts w:ascii="Symbol" w:hAnsi="Symbol" w:hint="default"/>
+      </w:rPr>
+    </w:lvl>
+    <w:lvl w:ilvl="4" w:tplc="04090003" w:tentative="1">
+      <w:start w:val="1"/>
+      <w:numFmt w:val="bullet"/>
+      <w:lvlText w:val="o"/>
+      <w:lvlJc w:val="left"/>
+      <w:pPr>
+        <w:ind w:left="3600" w:hanging="360"/>
+      </w:pPr>
+      <w:rPr>
+        <w:rFonts w:ascii="Courier New" w:hAnsi="Courier New" w:cs="Courier New" w:hint="default"/>
+      </w:rPr>
+    </w:lvl>
+    <w:lvl w:ilvl="5" w:tplc="04090005" w:tentative="1">
+      <w:start w:val="1"/>
+      <w:numFmt w:val="bullet"/>
+      <w:lvlText w:val=""/>
+      <w:lvlJc w:val="left"/>
+      <w:pPr>
+        <w:ind w:left="4320" w:hanging="360"/>
+      </w:pPr>
+      <w:rPr>
+        <w:rFonts w:ascii="Wingdings" w:hAnsi="Wingdings" w:hint="default"/>
+      </w:rPr>
+    </w:lvl>
+    <w:lvl w:ilvl="6" w:tplc="04090001" w:tentative="1">
+      <w:start w:val="1"/>
+      <w:numFmt w:val="bullet"/>
+      <w:lvlText w:val=""/>
+      <w:lvlJc w:val="left"/>
+      <w:pPr>
+        <w:ind w:left="5040" w:hanging="360"/>
+      </w:pPr>
+      <w:rPr>
+        <w:rFonts w:ascii="Symbol" w:hAnsi="Symbol" w:hint="default"/>
+      </w:rPr>
+    </w:lvl>
+    <w:lvl w:ilvl="7" w:tplc="04090003" w:tentative="1">
+      <w:start w:val="1"/>
+      <w:numFmt w:val="bullet"/>
+      <w:lvlText w:val="o"/>
+      <w:lvlJc w:val="left"/>
+      <w:pPr>
+        <w:ind w:left="5760" w:hanging="360"/>
+      </w:pPr>
+      <w:rPr>
+        <w:rFonts w:ascii="Courier New" w:hAnsi="Courier New" w:cs="Courier New" w:hint="default"/>
+      </w:rPr>
+    </w:lvl>
+    <w:lvl w:ilvl="8" w:tplc="04090005" w:tentative="1">
+      <w:start w:val="1"/>
+      <w:numFmt w:val="bullet"/>
+      <w:lvlText w:val=""/>
+      <w:lvlJc w:val="left"/>
+      <w:pPr>
+        <w:ind w:left="6480" w:hanging="360"/>
+      </w:pPr>
+      <w:rPr>
+        <w:rFonts w:ascii="Wingdings" w:hAnsi="Wingdings" w:hint="default"/>
+      </w:rPr>
+    </w:lvl>
+  </w:abstractNum>
+  <w:abstractNum w:abstractNumId="3" w15:restartNumberingAfterBreak="0">
     <w:nsid w:val="433930D1"/>
     <w:multiLevelType w:val="hybridMultilevel"/>
     <w:tmpl w:val="D8084850"/>
@@ -44791,7 +45450,7 @@
       </w:rPr>
     </w:lvl>
   </w:abstractNum>
-  <w:abstractNum w:abstractNumId="3" w15:restartNumberingAfterBreak="0">
+  <w:abstractNum w:abstractNumId="4" w15:restartNumberingAfterBreak="0">
     <w:nsid w:val="446B1010"/>
     <w:multiLevelType w:val="hybridMultilevel"/>
     <w:tmpl w:val="E5A215F4"/>
@@ -44880,7 +45539,7 @@
       </w:pPr>
     </w:lvl>
   </w:abstractNum>
-  <w:abstractNum w:abstractNumId="4" w15:restartNumberingAfterBreak="0">
+  <w:abstractNum w:abstractNumId="5" w15:restartNumberingAfterBreak="0">
     <w:nsid w:val="50DF3521"/>
     <w:multiLevelType w:val="hybridMultilevel"/>
     <w:tmpl w:val="5770F8E0"/>
@@ -44994,18 +45653,21 @@
     </w:lvl>
   </w:abstractNum>
   <w:num w:numId="1">
-    <w:abstractNumId w:val="3"/>
+    <w:abstractNumId w:val="4"/>
   </w:num>
   <w:num w:numId="2">
     <w:abstractNumId w:val="1"/>
   </w:num>
   <w:num w:numId="3">
-    <w:abstractNumId w:val="4"/>
+    <w:abstractNumId w:val="5"/>
   </w:num>
   <w:num w:numId="4">
     <w:abstractNumId w:val="0"/>
   </w:num>
   <w:num w:numId="5">
+    <w:abstractNumId w:val="3"/>
+  </w:num>
+  <w:num w:numId="6">
     <w:abstractNumId w:val="2"/>
   </w:num>
 </w:numbering>
@@ -50498,7 +51160,7 @@
     <w:charset w:val="00"/>
     <w:family w:val="roman"/>
     <w:pitch w:val="variable"/>
-    <w:sig w:usb0="E0002EFF" w:usb1="C000785B" w:usb2="00000009" w:usb3="00000000" w:csb0="000001FF" w:csb1="00000000"/>
+    <w:sig w:usb0="E0002AFF" w:usb1="C0007843" w:usb2="00000009" w:usb3="00000000" w:csb0="000001FF" w:csb1="00000000"/>
   </w:font>
   <w:font w:name="Courier New">
     <w:panose1 w:val="02070309020205020404"/>
@@ -50519,14 +51181,14 @@
     <w:charset w:val="00"/>
     <w:family w:val="swiss"/>
     <w:pitch w:val="variable"/>
-    <w:sig w:usb0="E4002EFF" w:usb1="C000247B" w:usb2="00000009" w:usb3="00000000" w:csb0="000001FF" w:csb1="00000000"/>
+    <w:sig w:usb0="E00002FF" w:usb1="4000ACFF" w:usb2="00000001" w:usb3="00000000" w:csb0="0000019F" w:csb1="00000000"/>
   </w:font>
   <w:font w:name="Calibri Light">
     <w:panose1 w:val="020F0302020204030204"/>
     <w:charset w:val="00"/>
     <w:family w:val="swiss"/>
     <w:pitch w:val="variable"/>
-    <w:sig w:usb0="E4002EFF" w:usb1="C000247B" w:usb2="00000009" w:usb3="00000000" w:csb0="000001FF" w:csb1="00000000"/>
+    <w:sig w:usb0="A00002EF" w:usb1="4000207B" w:usb2="00000000" w:usb3="00000000" w:csb0="0000009F" w:csb1="00000000"/>
   </w:font>
   <w:font w:name="Cambria Math">
     <w:panose1 w:val="02040503050406030204"/>
@@ -50554,6 +51216,7 @@
   </w:compat>
   <w:rsids>
     <w:rsidRoot w:val="00C055AA"/>
+    <w:rsid w:val="000D4A26"/>
     <w:rsid w:val="00157B7B"/>
     <w:rsid w:val="001D6BD2"/>
     <w:rsid w:val="003736B2"/>

</xml_diff>